<commit_message>
physics 3.06, 3.07 final
</commit_message>
<xml_diff>
--- a/2COURSE/2SEM/Physics/lab_3_06/report_NOT_FINAL.docx
+++ b/2COURSE/2SEM/Physics/lab_3_06/report_NOT_FINAL.docx
@@ -10173,7 +10173,6 @@
           </m:rPr>
           <w:rPr>
             <w:rFonts w:ascii="Cambria Math" w:hAnsi="Cambria Math"/>
-            <w:highlight w:val="yellow"/>
           </w:rPr>
           <m:t>S=</m:t>
         </m:r>
@@ -10187,7 +10186,6 @@
               <w:rPr>
                 <w:rFonts w:ascii="Cambria Math" w:hAnsi="Cambria Math"/>
                 <w:bCs/>
-                <w:highlight w:val="yellow"/>
               </w:rPr>
             </m:ctrlPr>
           </m:naryPr>
@@ -10200,7 +10198,6 @@
               </m:rPr>
               <w:rPr>
                 <w:rFonts w:ascii="Cambria Math" w:hAnsi="Cambria Math"/>
-                <w:highlight w:val="yellow"/>
               </w:rPr>
               <m:t>DdE</m:t>
             </m:r>
@@ -10212,7 +10209,6 @@
           </m:rPr>
           <w:rPr>
             <w:rFonts w:ascii="Cambria Math" w:hAnsi="Cambria Math"/>
-            <w:highlight w:val="yellow"/>
           </w:rPr>
           <m:t>=5,44</m:t>
         </m:r>
@@ -10251,7 +10247,6 @@
               <w:rPr>
                 <w:rFonts w:ascii="Cambria Math" w:hAnsi="Cambria Math"/>
                 <w:bCs/>
-                <w:highlight w:val="yellow"/>
                 <w:lang w:val="en-US"/>
               </w:rPr>
             </m:ctrlPr>
@@ -10263,7 +10258,6 @@
               </m:rPr>
               <w:rPr>
                 <w:rFonts w:ascii="Cambria Math" w:hAnsi="Cambria Math"/>
-                <w:highlight w:val="yellow"/>
               </w:rPr>
               <m:t>tan</m:t>
             </m:r>
@@ -10275,7 +10269,6 @@
               </m:rPr>
               <w:rPr>
                 <w:rFonts w:ascii="Cambria Math" w:hAnsi="Cambria Math"/>
-                <w:highlight w:val="yellow"/>
                 <w:lang w:val="en-US"/>
               </w:rPr>
               <m:t>δ</m:t>
@@ -10288,7 +10281,6 @@
           </m:rPr>
           <w:rPr>
             <w:rFonts w:ascii="Cambria Math" w:hAnsi="Cambria Math"/>
-            <w:highlight w:val="yellow"/>
           </w:rPr>
           <m:t>=</m:t>
         </m:r>
@@ -10298,7 +10290,6 @@
               <w:rPr>
                 <w:rFonts w:ascii="Cambria Math" w:hAnsi="Cambria Math"/>
                 <w:bCs/>
-                <w:highlight w:val="yellow"/>
                 <w:lang w:val="en-US"/>
               </w:rPr>
             </m:ctrlPr>
@@ -10310,7 +10301,6 @@
               </m:rPr>
               <w:rPr>
                 <w:rFonts w:ascii="Cambria Math" w:hAnsi="Cambria Math"/>
-                <w:highlight w:val="yellow"/>
               </w:rPr>
               <m:t>1</m:t>
             </m:r>
@@ -10322,7 +10312,6 @@
               </m:rPr>
               <w:rPr>
                 <w:rFonts w:ascii="Cambria Math" w:hAnsi="Cambria Math"/>
-                <w:highlight w:val="yellow"/>
                 <w:lang w:val="en-US"/>
               </w:rPr>
               <m:t>π</m:t>
@@ -10335,7 +10324,6 @@
           </m:rPr>
           <w:rPr>
             <w:rFonts w:ascii="Cambria Math" w:hAnsi="Cambria Math"/>
-            <w:highlight w:val="yellow"/>
           </w:rPr>
           <m:t>*</m:t>
         </m:r>
@@ -10345,7 +10333,6 @@
               <w:rPr>
                 <w:rFonts w:ascii="Cambria Math" w:hAnsi="Cambria Math"/>
                 <w:bCs/>
-                <w:highlight w:val="yellow"/>
                 <w:lang w:val="en-US"/>
               </w:rPr>
             </m:ctrlPr>
@@ -10361,7 +10348,6 @@
                   <w:rPr>
                     <w:rFonts w:ascii="Cambria Math" w:hAnsi="Cambria Math"/>
                     <w:bCs/>
-                    <w:highlight w:val="yellow"/>
                   </w:rPr>
                 </m:ctrlPr>
               </m:naryPr>
@@ -10374,7 +10360,6 @@
                   </m:rPr>
                   <w:rPr>
                     <w:rFonts w:ascii="Cambria Math" w:hAnsi="Cambria Math"/>
-                    <w:highlight w:val="yellow"/>
                   </w:rPr>
                   <m:t>DdE</m:t>
                 </m:r>
@@ -10388,7 +10373,6 @@
                   <w:rPr>
                     <w:rFonts w:ascii="Cambria Math" w:hAnsi="Cambria Math"/>
                     <w:bCs/>
-                    <w:highlight w:val="yellow"/>
                     <w:lang w:val="en-US"/>
                   </w:rPr>
                 </m:ctrlPr>
@@ -10400,7 +10384,6 @@
                   </m:rPr>
                   <w:rPr>
                     <w:rFonts w:ascii="Cambria Math" w:hAnsi="Cambria Math"/>
-                    <w:highlight w:val="yellow"/>
                     <w:lang w:val="en-US"/>
                   </w:rPr>
                   <m:t>D</m:t>
@@ -10413,7 +10396,6 @@
                   </m:rPr>
                   <w:rPr>
                     <w:rFonts w:ascii="Cambria Math" w:hAnsi="Cambria Math"/>
-                    <w:highlight w:val="yellow"/>
                     <w:lang w:val="en-US"/>
                   </w:rPr>
                   <m:t>s</m:t>
@@ -10426,7 +10408,6 @@
                   <w:rPr>
                     <w:rFonts w:ascii="Cambria Math" w:hAnsi="Cambria Math"/>
                     <w:bCs/>
-                    <w:highlight w:val="yellow"/>
                     <w:lang w:val="en-US"/>
                   </w:rPr>
                 </m:ctrlPr>
@@ -10438,7 +10419,6 @@
                   </m:rPr>
                   <w:rPr>
                     <w:rFonts w:ascii="Cambria Math" w:hAnsi="Cambria Math"/>
-                    <w:highlight w:val="yellow"/>
                     <w:lang w:val="en-US"/>
                   </w:rPr>
                   <m:t>E</m:t>
@@ -10451,7 +10431,6 @@
                   </m:rPr>
                   <w:rPr>
                     <w:rFonts w:ascii="Cambria Math" w:hAnsi="Cambria Math"/>
-                    <w:highlight w:val="yellow"/>
                     <w:lang w:val="en-US"/>
                   </w:rPr>
                   <m:t>s</m:t>
@@ -10466,7 +10445,6 @@
           </m:rPr>
           <w:rPr>
             <w:rFonts w:ascii="Cambria Math" w:hAnsi="Cambria Math"/>
-            <w:highlight w:val="yellow"/>
           </w:rPr>
           <m:t>=</m:t>
         </m:r>
@@ -10476,7 +10454,6 @@
               <w:rPr>
                 <w:rFonts w:ascii="Cambria Math" w:hAnsi="Cambria Math"/>
                 <w:bCs/>
-                <w:highlight w:val="yellow"/>
                 <w:lang w:val="en-US"/>
               </w:rPr>
             </m:ctrlPr>
@@ -10488,7 +10465,6 @@
               </m:rPr>
               <w:rPr>
                 <w:rFonts w:ascii="Cambria Math" w:hAnsi="Cambria Math"/>
-                <w:highlight w:val="yellow"/>
               </w:rPr>
               <m:t>1</m:t>
             </m:r>
@@ -10500,7 +10476,6 @@
               </m:rPr>
               <w:rPr>
                 <w:rFonts w:ascii="Cambria Math" w:hAnsi="Cambria Math"/>
-                <w:highlight w:val="yellow"/>
                 <w:lang w:val="en-US"/>
               </w:rPr>
               <m:t>π</m:t>
@@ -10513,7 +10488,6 @@
           </m:rPr>
           <w:rPr>
             <w:rFonts w:ascii="Cambria Math" w:hAnsi="Cambria Math"/>
-            <w:highlight w:val="yellow"/>
           </w:rPr>
           <m:t>*</m:t>
         </m:r>
@@ -10523,7 +10497,6 @@
               <w:rPr>
                 <w:rFonts w:ascii="Cambria Math" w:hAnsi="Cambria Math"/>
                 <w:bCs/>
-                <w:highlight w:val="yellow"/>
                 <w:lang w:val="en-US"/>
               </w:rPr>
             </m:ctrlPr>
@@ -10535,7 +10508,6 @@
               </m:rPr>
               <w:rPr>
                 <w:rFonts w:ascii="Cambria Math" w:hAnsi="Cambria Math"/>
-                <w:highlight w:val="yellow"/>
               </w:rPr>
               <m:t>5,44</m:t>
             </m:r>
@@ -10547,7 +10519,6 @@
               </m:rPr>
               <w:rPr>
                 <w:rFonts w:ascii="Cambria Math" w:hAnsi="Cambria Math"/>
-                <w:highlight w:val="yellow"/>
               </w:rPr>
               <m:t>3,3*2,9</m:t>
             </m:r>
@@ -10559,25 +10530,12 @@
           </m:rPr>
           <w:rPr>
             <w:rFonts w:ascii="Cambria Math" w:hAnsi="Cambria Math"/>
-            <w:highlight w:val="yellow"/>
           </w:rPr>
           <m:t>=0,289</m:t>
         </m:r>
       </m:oMath>
       <w:r>
-        <w:t xml:space="preserve"> (как </w:t>
-      </w:r>
-      <w:r>
-        <w:rPr>
-          <w:lang w:val="en-US"/>
-        </w:rPr>
-        <w:t>S</w:t>
-      </w:r>
-      <w:r>
-        <w:t xml:space="preserve"> считать</w:t>
-      </w:r>
-      <w:r>
-        <w:t>?)</w:t>
+        <w:t xml:space="preserve"> </w:t>
       </w:r>
     </w:p>
     <w:p/>
@@ -14174,7 +14132,6 @@
               <w:rPr>
                 <w:rFonts w:ascii="Cambria Math" w:hAnsi="Cambria Math"/>
                 <w:bCs/>
-                <w:highlight w:val="yellow"/>
               </w:rPr>
             </m:ctrlPr>
           </m:sSubPr>
@@ -14185,7 +14142,6 @@
               </m:rPr>
               <w:rPr>
                 <w:rFonts w:ascii="Cambria Math" w:hAnsi="Cambria Math"/>
-                <w:highlight w:val="yellow"/>
               </w:rPr>
               <m:t>ε</m:t>
             </m:r>
@@ -14196,7 +14152,6 @@
                 <m:ctrlPr>
                   <w:rPr>
                     <w:rFonts w:ascii="Cambria Math" w:hAnsi="Cambria Math"/>
-                    <w:highlight w:val="yellow"/>
                     <w:lang w:val="en-US"/>
                   </w:rPr>
                 </m:ctrlPr>
@@ -14208,7 +14163,6 @@
                   </m:rPr>
                   <w:rPr>
                     <w:rFonts w:ascii="Cambria Math" w:hAnsi="Cambria Math"/>
-                    <w:highlight w:val="yellow"/>
                   </w:rPr>
                   <m:t>tan</m:t>
                 </m:r>
@@ -14220,7 +14174,6 @@
                   </m:rPr>
                   <w:rPr>
                     <w:rFonts w:ascii="Cambria Math" w:hAnsi="Cambria Math"/>
-                    <w:highlight w:val="yellow"/>
                     <w:lang w:val="en-US"/>
                   </w:rPr>
                   <m:t>δ</m:t>
@@ -14235,7 +14188,6 @@
           </m:rPr>
           <w:rPr>
             <w:rFonts w:ascii="Cambria Math" w:hAnsi="Cambria Math"/>
-            <w:highlight w:val="yellow"/>
           </w:rPr>
           <m:t>=</m:t>
         </m:r>
@@ -14246,7 +14198,6 @@
               <w:rPr>
                 <w:rFonts w:ascii="Cambria Math" w:hAnsi="Cambria Math"/>
                 <w:bCs/>
-                <w:highlight w:val="yellow"/>
               </w:rPr>
             </m:ctrlPr>
           </m:radPr>
@@ -14258,7 +14209,6 @@
                   <w:rPr>
                     <w:rFonts w:ascii="Cambria Math" w:hAnsi="Cambria Math"/>
                     <w:bCs/>
-                    <w:highlight w:val="yellow"/>
                   </w:rPr>
                 </m:ctrlPr>
               </m:sSupPr>
@@ -14269,7 +14219,6 @@
                       <w:rPr>
                         <w:rFonts w:ascii="Cambria Math" w:hAnsi="Cambria Math"/>
                         <w:bCs/>
-                        <w:highlight w:val="yellow"/>
                       </w:rPr>
                     </m:ctrlPr>
                   </m:dPr>
@@ -14280,7 +14229,6 @@
                           <w:rPr>
                             <w:rFonts w:ascii="Cambria Math" w:hAnsi="Cambria Math"/>
                             <w:bCs/>
-                            <w:highlight w:val="yellow"/>
                           </w:rPr>
                         </m:ctrlPr>
                       </m:fPr>
@@ -14291,7 +14239,6 @@
                           </m:rPr>
                           <w:rPr>
                             <w:rFonts w:ascii="Cambria Math" w:hAnsi="Cambria Math"/>
-                            <w:highlight w:val="yellow"/>
                           </w:rPr>
                           <m:t>∂</m:t>
                         </m:r>
@@ -14301,7 +14248,6 @@
                               <w:rPr>
                                 <w:rFonts w:ascii="Cambria Math" w:hAnsi="Cambria Math"/>
                                 <w:bCs/>
-                                <w:highlight w:val="yellow"/>
                               </w:rPr>
                             </m:ctrlPr>
                           </m:funcPr>
@@ -14312,7 +14258,6 @@
                               </m:rPr>
                               <w:rPr>
                                 <w:rFonts w:ascii="Cambria Math" w:hAnsi="Cambria Math"/>
-                                <w:highlight w:val="yellow"/>
                               </w:rPr>
                               <m:t>ln</m:t>
                             </m:r>
@@ -14323,7 +14268,6 @@
                                 <m:ctrlPr>
                                   <w:rPr>
                                     <w:rFonts w:ascii="Cambria Math" w:hAnsi="Cambria Math"/>
-                                    <w:highlight w:val="yellow"/>
                                     <w:lang w:val="en-US"/>
                                   </w:rPr>
                                 </m:ctrlPr>
@@ -14335,7 +14279,6 @@
                                   </m:rPr>
                                   <w:rPr>
                                     <w:rFonts w:ascii="Cambria Math" w:hAnsi="Cambria Math"/>
-                                    <w:highlight w:val="yellow"/>
                                   </w:rPr>
                                   <m:t>tan</m:t>
                                 </m:r>
@@ -14347,7 +14290,6 @@
                                   </m:rPr>
                                   <w:rPr>
                                     <w:rFonts w:ascii="Cambria Math" w:hAnsi="Cambria Math"/>
-                                    <w:highlight w:val="yellow"/>
                                     <w:lang w:val="en-US"/>
                                   </w:rPr>
                                   <m:t>δ</m:t>
@@ -14364,7 +14306,6 @@
                           </m:rPr>
                           <w:rPr>
                             <w:rFonts w:ascii="Cambria Math" w:hAnsi="Cambria Math"/>
-                            <w:highlight w:val="yellow"/>
                           </w:rPr>
                           <m:t>∂</m:t>
                         </m:r>
@@ -14373,7 +14314,6 @@
                             <m:ctrlPr>
                               <w:rPr>
                                 <w:rFonts w:ascii="Cambria Math" w:hAnsi="Cambria Math"/>
-                                <w:highlight w:val="yellow"/>
                               </w:rPr>
                             </m:ctrlPr>
                           </m:sSubPr>
@@ -14384,7 +14324,6 @@
                               </m:rPr>
                               <w:rPr>
                                 <w:rFonts w:ascii="Cambria Math" w:hAnsi="Cambria Math"/>
-                                <w:highlight w:val="yellow"/>
                               </w:rPr>
                               <m:t>D</m:t>
                             </m:r>
@@ -14396,7 +14335,6 @@
                               </m:rPr>
                               <w:rPr>
                                 <w:rFonts w:ascii="Cambria Math" w:hAnsi="Cambria Math"/>
-                                <w:highlight w:val="yellow"/>
                               </w:rPr>
                               <m:t>s</m:t>
                             </m:r>
@@ -14410,7 +14348,6 @@
                           <w:rPr>
                             <w:rFonts w:ascii="Cambria Math" w:hAnsi="Cambria Math"/>
                             <w:bCs/>
-                            <w:highlight w:val="yellow"/>
                           </w:rPr>
                         </m:ctrlPr>
                       </m:sSubPr>
@@ -14421,7 +14358,6 @@
                           </m:rPr>
                           <w:rPr>
                             <w:rFonts w:ascii="Cambria Math" w:hAnsi="Cambria Math"/>
-                            <w:highlight w:val="yellow"/>
                           </w:rPr>
                           <m:t>∆</m:t>
                         </m:r>
@@ -14433,7 +14369,6 @@
                               <w:rPr>
                                 <w:rFonts w:ascii="Cambria Math" w:hAnsi="Cambria Math"/>
                                 <w:bCs/>
-                                <w:highlight w:val="yellow"/>
                               </w:rPr>
                             </m:ctrlPr>
                           </m:sSubPr>
@@ -14444,7 +14379,6 @@
                               </m:rPr>
                               <w:rPr>
                                 <w:rFonts w:ascii="Cambria Math" w:hAnsi="Cambria Math"/>
-                                <w:highlight w:val="yellow"/>
                               </w:rPr>
                               <m:t>D</m:t>
                             </m:r>
@@ -14456,7 +14390,6 @@
                               </m:rPr>
                               <w:rPr>
                                 <w:rFonts w:ascii="Cambria Math" w:hAnsi="Cambria Math"/>
-                                <w:highlight w:val="yellow"/>
                               </w:rPr>
                               <m:t>s</m:t>
                             </m:r>
@@ -14474,7 +14407,6 @@
                   </m:rPr>
                   <w:rPr>
                     <w:rFonts w:ascii="Cambria Math" w:hAnsi="Cambria Math"/>
-                    <w:highlight w:val="yellow"/>
                   </w:rPr>
                   <m:t>2</m:t>
                 </m:r>
@@ -14486,7 +14418,6 @@
               </m:rPr>
               <w:rPr>
                 <w:rFonts w:ascii="Cambria Math" w:hAnsi="Cambria Math"/>
-                <w:highlight w:val="yellow"/>
               </w:rPr>
               <m:t>+</m:t>
             </m:r>
@@ -14496,7 +14427,6 @@
                   <w:rPr>
                     <w:rFonts w:ascii="Cambria Math" w:hAnsi="Cambria Math"/>
                     <w:bCs/>
-                    <w:highlight w:val="yellow"/>
                   </w:rPr>
                 </m:ctrlPr>
               </m:sSupPr>
@@ -14507,7 +14437,6 @@
                       <w:rPr>
                         <w:rFonts w:ascii="Cambria Math" w:hAnsi="Cambria Math"/>
                         <w:bCs/>
-                        <w:highlight w:val="yellow"/>
                       </w:rPr>
                     </m:ctrlPr>
                   </m:dPr>
@@ -14518,7 +14447,6 @@
                           <w:rPr>
                             <w:rFonts w:ascii="Cambria Math" w:hAnsi="Cambria Math"/>
                             <w:bCs/>
-                            <w:highlight w:val="yellow"/>
                           </w:rPr>
                         </m:ctrlPr>
                       </m:fPr>
@@ -14529,7 +14457,6 @@
                           </m:rPr>
                           <w:rPr>
                             <w:rFonts w:ascii="Cambria Math" w:hAnsi="Cambria Math"/>
-                            <w:highlight w:val="yellow"/>
                           </w:rPr>
                           <m:t>∂</m:t>
                         </m:r>
@@ -14539,7 +14466,6 @@
                               <w:rPr>
                                 <w:rFonts w:ascii="Cambria Math" w:hAnsi="Cambria Math"/>
                                 <w:bCs/>
-                                <w:highlight w:val="yellow"/>
                               </w:rPr>
                             </m:ctrlPr>
                           </m:funcPr>
@@ -14550,7 +14476,6 @@
                               </m:rPr>
                               <w:rPr>
                                 <w:rFonts w:ascii="Cambria Math" w:hAnsi="Cambria Math"/>
-                                <w:highlight w:val="yellow"/>
                               </w:rPr>
                               <m:t>ln</m:t>
                             </m:r>
@@ -14561,7 +14486,6 @@
                                 <m:ctrlPr>
                                   <w:rPr>
                                     <w:rFonts w:ascii="Cambria Math" w:hAnsi="Cambria Math"/>
-                                    <w:highlight w:val="yellow"/>
                                     <w:lang w:val="en-US"/>
                                   </w:rPr>
                                 </m:ctrlPr>
@@ -14573,7 +14497,6 @@
                                   </m:rPr>
                                   <w:rPr>
                                     <w:rFonts w:ascii="Cambria Math" w:hAnsi="Cambria Math"/>
-                                    <w:highlight w:val="yellow"/>
                                   </w:rPr>
                                   <m:t>tan</m:t>
                                 </m:r>
@@ -14585,7 +14508,6 @@
                                   </m:rPr>
                                   <w:rPr>
                                     <w:rFonts w:ascii="Cambria Math" w:hAnsi="Cambria Math"/>
-                                    <w:highlight w:val="yellow"/>
                                     <w:lang w:val="en-US"/>
                                   </w:rPr>
                                   <m:t>δ</m:t>
@@ -14602,7 +14524,6 @@
                           </m:rPr>
                           <w:rPr>
                             <w:rFonts w:ascii="Cambria Math" w:hAnsi="Cambria Math"/>
-                            <w:highlight w:val="yellow"/>
                           </w:rPr>
                           <m:t>∂</m:t>
                         </m:r>
@@ -14611,7 +14532,6 @@
                             <m:ctrlPr>
                               <w:rPr>
                                 <w:rFonts w:ascii="Cambria Math" w:hAnsi="Cambria Math"/>
-                                <w:highlight w:val="yellow"/>
                               </w:rPr>
                             </m:ctrlPr>
                           </m:sSubPr>
@@ -14622,7 +14542,6 @@
                               </m:rPr>
                               <w:rPr>
                                 <w:rFonts w:ascii="Cambria Math" w:hAnsi="Cambria Math"/>
-                                <w:highlight w:val="yellow"/>
                               </w:rPr>
                               <m:t>E</m:t>
                             </m:r>
@@ -14634,7 +14553,6 @@
                               </m:rPr>
                               <w:rPr>
                                 <w:rFonts w:ascii="Cambria Math" w:hAnsi="Cambria Math"/>
-                                <w:highlight w:val="yellow"/>
                               </w:rPr>
                               <m:t>s</m:t>
                             </m:r>
@@ -14648,7 +14566,6 @@
                           <w:rPr>
                             <w:rFonts w:ascii="Cambria Math" w:hAnsi="Cambria Math"/>
                             <w:bCs/>
-                            <w:highlight w:val="yellow"/>
                           </w:rPr>
                         </m:ctrlPr>
                       </m:sSubPr>
@@ -14659,7 +14576,6 @@
                           </m:rPr>
                           <w:rPr>
                             <w:rFonts w:ascii="Cambria Math" w:hAnsi="Cambria Math"/>
-                            <w:highlight w:val="yellow"/>
                           </w:rPr>
                           <m:t>∆</m:t>
                         </m:r>
@@ -14671,7 +14587,6 @@
                               <w:rPr>
                                 <w:rFonts w:ascii="Cambria Math" w:hAnsi="Cambria Math"/>
                                 <w:bCs/>
-                                <w:highlight w:val="yellow"/>
                               </w:rPr>
                             </m:ctrlPr>
                           </m:sSubPr>
@@ -14682,7 +14597,6 @@
                               </m:rPr>
                               <w:rPr>
                                 <w:rFonts w:ascii="Cambria Math" w:hAnsi="Cambria Math"/>
-                                <w:highlight w:val="yellow"/>
                               </w:rPr>
                               <m:t>E</m:t>
                             </m:r>
@@ -14694,7 +14608,6 @@
                               </m:rPr>
                               <w:rPr>
                                 <w:rFonts w:ascii="Cambria Math" w:hAnsi="Cambria Math"/>
-                                <w:highlight w:val="yellow"/>
                               </w:rPr>
                               <m:t>s</m:t>
                             </m:r>
@@ -14712,7 +14625,6 @@
                   </m:rPr>
                   <w:rPr>
                     <w:rFonts w:ascii="Cambria Math" w:hAnsi="Cambria Math"/>
-                    <w:highlight w:val="yellow"/>
                   </w:rPr>
                   <m:t>2</m:t>
                 </m:r>
@@ -14726,24 +14638,12 @@
           </m:rPr>
           <w:rPr>
             <w:rFonts w:ascii="Cambria Math" w:hAnsi="Cambria Math"/>
-            <w:highlight w:val="yellow"/>
           </w:rPr>
           <m:t>*100%=5,8%</m:t>
         </m:r>
       </m:oMath>
-      <w:proofErr w:type="gramStart"/>
-      <w:r>
-        <w:rPr>
-          <w:highlight w:val="yellow"/>
-        </w:rPr>
-        <w:t xml:space="preserve">;   </w:t>
-      </w:r>
-      <w:proofErr w:type="gramEnd"/>
-      <w:r>
-        <w:rPr>
-          <w:highlight w:val="yellow"/>
-        </w:rPr>
-        <w:t xml:space="preserve"> </w:t>
+      <w:r>
+        <w:t xml:space="preserve">;    </w:t>
       </w:r>
       <m:oMath>
         <m:sSub>
@@ -14752,7 +14652,6 @@
               <w:rPr>
                 <w:rFonts w:ascii="Cambria Math" w:hAnsi="Cambria Math"/>
                 <w:bCs/>
-                <w:highlight w:val="yellow"/>
               </w:rPr>
             </m:ctrlPr>
           </m:sSubPr>
@@ -14763,7 +14662,6 @@
               </m:rPr>
               <w:rPr>
                 <w:rFonts w:ascii="Cambria Math" w:hAnsi="Cambria Math"/>
-                <w:highlight w:val="yellow"/>
               </w:rPr>
               <m:t>∆</m:t>
             </m:r>
@@ -14774,7 +14672,6 @@
                 <m:ctrlPr>
                   <w:rPr>
                     <w:rFonts w:ascii="Cambria Math" w:hAnsi="Cambria Math"/>
-                    <w:highlight w:val="yellow"/>
                     <w:lang w:val="en-US"/>
                   </w:rPr>
                 </m:ctrlPr>
@@ -14786,7 +14683,6 @@
                   </m:rPr>
                   <w:rPr>
                     <w:rFonts w:ascii="Cambria Math" w:hAnsi="Cambria Math"/>
-                    <w:highlight w:val="yellow"/>
                   </w:rPr>
                   <m:t>tan</m:t>
                 </m:r>
@@ -14798,7 +14694,6 @@
                   </m:rPr>
                   <w:rPr>
                     <w:rFonts w:ascii="Cambria Math" w:hAnsi="Cambria Math"/>
-                    <w:highlight w:val="yellow"/>
                     <w:lang w:val="en-US"/>
                   </w:rPr>
                   <m:t>δ</m:t>
@@ -14813,7 +14708,6 @@
           </m:rPr>
           <w:rPr>
             <w:rFonts w:ascii="Cambria Math" w:hAnsi="Cambria Math"/>
-            <w:highlight w:val="yellow"/>
           </w:rPr>
           <m:t>=</m:t>
         </m:r>
@@ -14823,7 +14717,6 @@
               <w:rPr>
                 <w:rFonts w:ascii="Cambria Math" w:hAnsi="Cambria Math"/>
                 <w:bCs/>
-                <w:highlight w:val="yellow"/>
               </w:rPr>
             </m:ctrlPr>
           </m:fPr>
@@ -14833,7 +14726,6 @@
                 <m:ctrlPr>
                   <w:rPr>
                     <w:rFonts w:ascii="Cambria Math" w:hAnsi="Cambria Math"/>
-                    <w:highlight w:val="yellow"/>
                     <w:lang w:val="en-US"/>
                   </w:rPr>
                 </m:ctrlPr>
@@ -14845,7 +14737,6 @@
                   </m:rPr>
                   <w:rPr>
                     <w:rFonts w:ascii="Cambria Math" w:hAnsi="Cambria Math"/>
-                    <w:highlight w:val="yellow"/>
                   </w:rPr>
                   <m:t>tan</m:t>
                 </m:r>
@@ -14857,7 +14748,6 @@
                   </m:rPr>
                   <w:rPr>
                     <w:rFonts w:ascii="Cambria Math" w:hAnsi="Cambria Math"/>
-                    <w:highlight w:val="yellow"/>
                     <w:lang w:val="en-US"/>
                   </w:rPr>
                   <m:t>δ</m:t>
@@ -14870,7 +14760,6 @@
               </m:rPr>
               <w:rPr>
                 <w:rFonts w:ascii="Cambria Math" w:hAnsi="Cambria Math"/>
-                <w:highlight w:val="yellow"/>
               </w:rPr>
               <m:t>*</m:t>
             </m:r>
@@ -14880,7 +14769,6 @@
                   <w:rPr>
                     <w:rFonts w:ascii="Cambria Math" w:hAnsi="Cambria Math"/>
                     <w:bCs/>
-                    <w:highlight w:val="yellow"/>
                   </w:rPr>
                 </m:ctrlPr>
               </m:sSubPr>
@@ -14891,7 +14779,6 @@
                   </m:rPr>
                   <w:rPr>
                     <w:rFonts w:ascii="Cambria Math" w:hAnsi="Cambria Math"/>
-                    <w:highlight w:val="yellow"/>
                   </w:rPr>
                   <m:t>ε</m:t>
                 </m:r>
@@ -14902,7 +14789,6 @@
                     <m:ctrlPr>
                       <w:rPr>
                         <w:rFonts w:ascii="Cambria Math" w:hAnsi="Cambria Math"/>
-                        <w:highlight w:val="yellow"/>
                         <w:lang w:val="en-US"/>
                       </w:rPr>
                     </m:ctrlPr>
@@ -14914,7 +14800,6 @@
                       </m:rPr>
                       <w:rPr>
                         <w:rFonts w:ascii="Cambria Math" w:hAnsi="Cambria Math"/>
-                        <w:highlight w:val="yellow"/>
                       </w:rPr>
                       <m:t>tan</m:t>
                     </m:r>
@@ -14926,7 +14811,6 @@
                       </m:rPr>
                       <w:rPr>
                         <w:rFonts w:ascii="Cambria Math" w:hAnsi="Cambria Math"/>
-                        <w:highlight w:val="yellow"/>
                         <w:lang w:val="en-US"/>
                       </w:rPr>
                       <m:t>δ</m:t>
@@ -14943,7 +14827,6 @@
               </m:rPr>
               <w:rPr>
                 <w:rFonts w:ascii="Cambria Math" w:hAnsi="Cambria Math"/>
-                <w:highlight w:val="yellow"/>
               </w:rPr>
               <m:t>100%</m:t>
             </m:r>
@@ -14955,13 +14838,12 @@
           </m:rPr>
           <w:rPr>
             <w:rFonts w:ascii="Cambria Math" w:hAnsi="Cambria Math"/>
-            <w:highlight w:val="yellow"/>
           </w:rPr>
           <m:t>=0,017</m:t>
         </m:r>
       </m:oMath>
       <w:r>
-        <w:t xml:space="preserve"> проверить расчеты</w:t>
+        <w:t xml:space="preserve"> </w:t>
       </w:r>
     </w:p>
     <w:p>
@@ -14994,50 +14876,6 @@
         </w:rPr>
         <w:t xml:space="preserve"> В</w:t>
       </w:r>
-      <w:r>
-        <w:rPr>
-          <w:bCs/>
-        </w:rPr>
-        <w:t xml:space="preserve"> </w:t>
-      </w:r>
-      <w:r>
-        <w:rPr>
-          <w:bCs/>
-          <w:highlight w:val="yellow"/>
-        </w:rPr>
-        <w:t xml:space="preserve">а зачем </w:t>
-      </w:r>
-      <w:proofErr w:type="spellStart"/>
-      <w:r>
-        <w:rPr>
-          <w:bCs/>
-          <w:highlight w:val="yellow"/>
-        </w:rPr>
-        <w:t>ваще</w:t>
-      </w:r>
-      <w:proofErr w:type="spellEnd"/>
-      <w:r>
-        <w:rPr>
-          <w:bCs/>
-          <w:highlight w:val="yellow"/>
-        </w:rPr>
-        <w:t xml:space="preserve"> 4.4 </w:t>
-      </w:r>
-      <w:proofErr w:type="gramStart"/>
-      <w:r>
-        <w:rPr>
-          <w:bCs/>
-          <w:highlight w:val="yellow"/>
-        </w:rPr>
-        <w:t>в?</w:t>
-      </w:r>
-      <w:r>
-        <w:rPr>
-          <w:bCs/>
-        </w:rPr>
-        <w:t>:</w:t>
-      </w:r>
-      <w:proofErr w:type="gramEnd"/>
     </w:p>
     <w:p>
       <w:pPr>
@@ -15048,7 +14886,6 @@
         <w:rPr>
           <w:b/>
           <w:bCs/>
-          <w:highlight w:val="yellow"/>
         </w:rPr>
       </w:pPr>
       <m:oMath>
@@ -15058,7 +14895,6 @@
               <w:rPr>
                 <w:rFonts w:ascii="Cambria Math" w:hAnsi="Cambria Math"/>
                 <w:bCs/>
-                <w:highlight w:val="yellow"/>
               </w:rPr>
             </m:ctrlPr>
           </m:sSubPr>
@@ -15069,7 +14905,6 @@
               </m:rPr>
               <w:rPr>
                 <w:rFonts w:ascii="Cambria Math" w:hAnsi="Cambria Math"/>
-                <w:highlight w:val="yellow"/>
               </w:rPr>
               <m:t>ε</m:t>
             </m:r>
@@ -15081,7 +14916,6 @@
               </m:rPr>
               <w:rPr>
                 <w:rFonts w:ascii="Cambria Math" w:hAnsi="Cambria Math"/>
-                <w:highlight w:val="yellow"/>
               </w:rPr>
               <m:t>E</m:t>
             </m:r>
@@ -15093,7 +14927,6 @@
           </m:rPr>
           <w:rPr>
             <w:rFonts w:ascii="Cambria Math" w:hAnsi="Cambria Math"/>
-            <w:highlight w:val="yellow"/>
           </w:rPr>
           <m:t>=</m:t>
         </m:r>
@@ -15104,7 +14937,6 @@
               <w:rPr>
                 <w:rFonts w:ascii="Cambria Math" w:hAnsi="Cambria Math"/>
                 <w:bCs/>
-                <w:highlight w:val="yellow"/>
               </w:rPr>
             </m:ctrlPr>
           </m:radPr>
@@ -15116,7 +14948,6 @@
                   <w:rPr>
                     <w:rFonts w:ascii="Cambria Math" w:hAnsi="Cambria Math"/>
                     <w:bCs/>
-                    <w:highlight w:val="yellow"/>
                   </w:rPr>
                 </m:ctrlPr>
               </m:sSupPr>
@@ -15127,7 +14958,6 @@
                       <w:rPr>
                         <w:rFonts w:ascii="Cambria Math" w:hAnsi="Cambria Math"/>
                         <w:bCs/>
-                        <w:highlight w:val="yellow"/>
                       </w:rPr>
                     </m:ctrlPr>
                   </m:dPr>
@@ -15138,7 +14968,6 @@
                           <w:rPr>
                             <w:rFonts w:ascii="Cambria Math" w:hAnsi="Cambria Math"/>
                             <w:bCs/>
-                            <w:highlight w:val="yellow"/>
                           </w:rPr>
                         </m:ctrlPr>
                       </m:fPr>
@@ -15149,7 +14978,6 @@
                           </m:rPr>
                           <w:rPr>
                             <w:rFonts w:ascii="Cambria Math" w:hAnsi="Cambria Math"/>
-                            <w:highlight w:val="yellow"/>
                           </w:rPr>
                           <m:t>∂</m:t>
                         </m:r>
@@ -15159,7 +14987,6 @@
                               <w:rPr>
                                 <w:rFonts w:ascii="Cambria Math" w:hAnsi="Cambria Math"/>
                                 <w:bCs/>
-                                <w:highlight w:val="yellow"/>
                               </w:rPr>
                             </m:ctrlPr>
                           </m:funcPr>
@@ -15170,7 +14997,6 @@
                               </m:rPr>
                               <w:rPr>
                                 <w:rFonts w:ascii="Cambria Math" w:hAnsi="Cambria Math"/>
-                                <w:highlight w:val="yellow"/>
                               </w:rPr>
                               <m:t>ln</m:t>
                             </m:r>
@@ -15182,7 +15008,6 @@
                               </m:rPr>
                               <w:rPr>
                                 <w:rFonts w:ascii="Cambria Math" w:hAnsi="Cambria Math"/>
-                                <w:highlight w:val="yellow"/>
                               </w:rPr>
                               <m:t>E</m:t>
                             </m:r>
@@ -15196,7 +15021,6 @@
                           </m:rPr>
                           <w:rPr>
                             <w:rFonts w:ascii="Cambria Math" w:hAnsi="Cambria Math"/>
-                            <w:highlight w:val="yellow"/>
                           </w:rPr>
                           <m:t>∂</m:t>
                         </m:r>
@@ -15205,7 +15029,6 @@
                             <m:ctrlPr>
                               <w:rPr>
                                 <w:rFonts w:ascii="Cambria Math" w:hAnsi="Cambria Math"/>
-                                <w:highlight w:val="yellow"/>
                               </w:rPr>
                             </m:ctrlPr>
                           </m:sSubPr>
@@ -15216,7 +15039,6 @@
                               </m:rPr>
                               <w:rPr>
                                 <w:rFonts w:ascii="Cambria Math" w:hAnsi="Cambria Math"/>
-                                <w:highlight w:val="yellow"/>
                               </w:rPr>
                               <m:t>R</m:t>
                             </m:r>
@@ -15228,7 +15050,6 @@
                               </m:rPr>
                               <w:rPr>
                                 <w:rFonts w:ascii="Cambria Math" w:hAnsi="Cambria Math"/>
-                                <w:highlight w:val="yellow"/>
                               </w:rPr>
                               <m:t>1</m:t>
                             </m:r>
@@ -15242,7 +15063,6 @@
                           <w:rPr>
                             <w:rFonts w:ascii="Cambria Math" w:hAnsi="Cambria Math"/>
                             <w:bCs/>
-                            <w:highlight w:val="yellow"/>
                           </w:rPr>
                         </m:ctrlPr>
                       </m:sSubPr>
@@ -15253,7 +15073,6 @@
                           </m:rPr>
                           <w:rPr>
                             <w:rFonts w:ascii="Cambria Math" w:hAnsi="Cambria Math"/>
-                            <w:highlight w:val="yellow"/>
                           </w:rPr>
                           <m:t>∆</m:t>
                         </m:r>
@@ -15265,7 +15084,6 @@
                               <w:rPr>
                                 <w:rFonts w:ascii="Cambria Math" w:hAnsi="Cambria Math"/>
                                 <w:bCs/>
-                                <w:highlight w:val="yellow"/>
                               </w:rPr>
                             </m:ctrlPr>
                           </m:sSubPr>
@@ -15276,7 +15094,6 @@
                               </m:rPr>
                               <w:rPr>
                                 <w:rFonts w:ascii="Cambria Math" w:hAnsi="Cambria Math"/>
-                                <w:highlight w:val="yellow"/>
                               </w:rPr>
                               <m:t>R</m:t>
                             </m:r>
@@ -15288,7 +15105,6 @@
                               </m:rPr>
                               <w:rPr>
                                 <w:rFonts w:ascii="Cambria Math" w:hAnsi="Cambria Math"/>
-                                <w:highlight w:val="yellow"/>
                               </w:rPr>
                               <m:t>1</m:t>
                             </m:r>
@@ -15306,7 +15122,6 @@
                   </m:rPr>
                   <w:rPr>
                     <w:rFonts w:ascii="Cambria Math" w:hAnsi="Cambria Math"/>
-                    <w:highlight w:val="yellow"/>
                   </w:rPr>
                   <m:t>2</m:t>
                 </m:r>
@@ -15318,7 +15133,6 @@
               </m:rPr>
               <w:rPr>
                 <w:rFonts w:ascii="Cambria Math" w:hAnsi="Cambria Math"/>
-                <w:highlight w:val="yellow"/>
               </w:rPr>
               <m:t>+</m:t>
             </m:r>
@@ -15328,7 +15142,6 @@
                   <w:rPr>
                     <w:rFonts w:ascii="Cambria Math" w:hAnsi="Cambria Math"/>
                     <w:bCs/>
-                    <w:highlight w:val="yellow"/>
                   </w:rPr>
                 </m:ctrlPr>
               </m:sSupPr>
@@ -15339,7 +15152,6 @@
                       <w:rPr>
                         <w:rFonts w:ascii="Cambria Math" w:hAnsi="Cambria Math"/>
                         <w:bCs/>
-                        <w:highlight w:val="yellow"/>
                       </w:rPr>
                     </m:ctrlPr>
                   </m:dPr>
@@ -15350,7 +15162,6 @@
                           <w:rPr>
                             <w:rFonts w:ascii="Cambria Math" w:hAnsi="Cambria Math"/>
                             <w:bCs/>
-                            <w:highlight w:val="yellow"/>
                           </w:rPr>
                         </m:ctrlPr>
                       </m:fPr>
@@ -15361,7 +15172,6 @@
                           </m:rPr>
                           <w:rPr>
                             <w:rFonts w:ascii="Cambria Math" w:hAnsi="Cambria Math"/>
-                            <w:highlight w:val="yellow"/>
                           </w:rPr>
                           <m:t>∂</m:t>
                         </m:r>
@@ -15371,7 +15181,6 @@
                               <w:rPr>
                                 <w:rFonts w:ascii="Cambria Math" w:hAnsi="Cambria Math"/>
                                 <w:bCs/>
-                                <w:highlight w:val="yellow"/>
                               </w:rPr>
                             </m:ctrlPr>
                           </m:funcPr>
@@ -15382,7 +15191,6 @@
                               </m:rPr>
                               <w:rPr>
                                 <w:rFonts w:ascii="Cambria Math" w:hAnsi="Cambria Math"/>
-                                <w:highlight w:val="yellow"/>
                               </w:rPr>
                               <m:t>ln</m:t>
                             </m:r>
@@ -15394,7 +15202,6 @@
                               </m:rPr>
                               <w:rPr>
                                 <w:rFonts w:ascii="Cambria Math" w:hAnsi="Cambria Math"/>
-                                <w:highlight w:val="yellow"/>
                               </w:rPr>
                               <m:t>E</m:t>
                             </m:r>
@@ -15408,7 +15215,6 @@
                           </m:rPr>
                           <w:rPr>
                             <w:rFonts w:ascii="Cambria Math" w:hAnsi="Cambria Math"/>
-                            <w:highlight w:val="yellow"/>
                           </w:rPr>
                           <m:t>∂</m:t>
                         </m:r>
@@ -15417,7 +15223,6 @@
                             <m:ctrlPr>
                               <w:rPr>
                                 <w:rFonts w:ascii="Cambria Math" w:hAnsi="Cambria Math"/>
-                                <w:highlight w:val="yellow"/>
                               </w:rPr>
                             </m:ctrlPr>
                           </m:sSubPr>
@@ -15428,7 +15233,6 @@
                               </m:rPr>
                               <w:rPr>
                                 <w:rFonts w:ascii="Cambria Math" w:hAnsi="Cambria Math"/>
-                                <w:highlight w:val="yellow"/>
                               </w:rPr>
                               <m:t>R</m:t>
                             </m:r>
@@ -15440,7 +15244,6 @@
                               </m:rPr>
                               <w:rPr>
                                 <w:rFonts w:ascii="Cambria Math" w:hAnsi="Cambria Math"/>
-                                <w:highlight w:val="yellow"/>
                               </w:rPr>
                               <m:t>2</m:t>
                             </m:r>
@@ -15454,7 +15257,6 @@
                           <w:rPr>
                             <w:rFonts w:ascii="Cambria Math" w:hAnsi="Cambria Math"/>
                             <w:bCs/>
-                            <w:highlight w:val="yellow"/>
                           </w:rPr>
                         </m:ctrlPr>
                       </m:sSubPr>
@@ -15465,7 +15267,6 @@
                           </m:rPr>
                           <w:rPr>
                             <w:rFonts w:ascii="Cambria Math" w:hAnsi="Cambria Math"/>
-                            <w:highlight w:val="yellow"/>
                           </w:rPr>
                           <m:t>∆</m:t>
                         </m:r>
@@ -15477,7 +15278,6 @@
                               <w:rPr>
                                 <w:rFonts w:ascii="Cambria Math" w:hAnsi="Cambria Math"/>
                                 <w:bCs/>
-                                <w:highlight w:val="yellow"/>
                               </w:rPr>
                             </m:ctrlPr>
                           </m:sSubPr>
@@ -15488,7 +15288,6 @@
                               </m:rPr>
                               <w:rPr>
                                 <w:rFonts w:ascii="Cambria Math" w:hAnsi="Cambria Math"/>
-                                <w:highlight w:val="yellow"/>
                               </w:rPr>
                               <m:t>R</m:t>
                             </m:r>
@@ -15500,7 +15299,6 @@
                               </m:rPr>
                               <w:rPr>
                                 <w:rFonts w:ascii="Cambria Math" w:hAnsi="Cambria Math"/>
-                                <w:highlight w:val="yellow"/>
                               </w:rPr>
                               <m:t>2</m:t>
                             </m:r>
@@ -15518,7 +15316,6 @@
                   </m:rPr>
                   <w:rPr>
                     <w:rFonts w:ascii="Cambria Math" w:hAnsi="Cambria Math"/>
-                    <w:highlight w:val="yellow"/>
                   </w:rPr>
                   <m:t>2</m:t>
                 </m:r>
@@ -15530,7 +15327,6 @@
               </m:rPr>
               <w:rPr>
                 <w:rFonts w:ascii="Cambria Math" w:hAnsi="Cambria Math"/>
-                <w:highlight w:val="yellow"/>
               </w:rPr>
               <m:t>+</m:t>
             </m:r>
@@ -15540,7 +15336,6 @@
                   <w:rPr>
                     <w:rFonts w:ascii="Cambria Math" w:hAnsi="Cambria Math"/>
                     <w:bCs/>
-                    <w:highlight w:val="yellow"/>
                   </w:rPr>
                 </m:ctrlPr>
               </m:sSupPr>
@@ -15551,7 +15346,6 @@
                       <w:rPr>
                         <w:rFonts w:ascii="Cambria Math" w:hAnsi="Cambria Math"/>
                         <w:bCs/>
-                        <w:highlight w:val="yellow"/>
                       </w:rPr>
                     </m:ctrlPr>
                   </m:dPr>
@@ -15562,7 +15356,6 @@
                           <w:rPr>
                             <w:rFonts w:ascii="Cambria Math" w:hAnsi="Cambria Math"/>
                             <w:bCs/>
-                            <w:highlight w:val="yellow"/>
                           </w:rPr>
                         </m:ctrlPr>
                       </m:fPr>
@@ -15573,7 +15366,6 @@
                           </m:rPr>
                           <w:rPr>
                             <w:rFonts w:ascii="Cambria Math" w:hAnsi="Cambria Math"/>
-                            <w:highlight w:val="yellow"/>
                           </w:rPr>
                           <m:t>∂</m:t>
                         </m:r>
@@ -15583,7 +15375,6 @@
                               <w:rPr>
                                 <w:rFonts w:ascii="Cambria Math" w:hAnsi="Cambria Math"/>
                                 <w:bCs/>
-                                <w:highlight w:val="yellow"/>
                               </w:rPr>
                             </m:ctrlPr>
                           </m:funcPr>
@@ -15594,7 +15385,6 @@
                               </m:rPr>
                               <w:rPr>
                                 <w:rFonts w:ascii="Cambria Math" w:hAnsi="Cambria Math"/>
-                                <w:highlight w:val="yellow"/>
                               </w:rPr>
                               <m:t>ln</m:t>
                             </m:r>
@@ -15606,7 +15396,6 @@
                               </m:rPr>
                               <w:rPr>
                                 <w:rFonts w:ascii="Cambria Math" w:hAnsi="Cambria Math"/>
-                                <w:highlight w:val="yellow"/>
                               </w:rPr>
                               <m:t>E</m:t>
                             </m:r>
@@ -15620,7 +15409,6 @@
                           </m:rPr>
                           <w:rPr>
                             <w:rFonts w:ascii="Cambria Math" w:hAnsi="Cambria Math"/>
-                            <w:highlight w:val="yellow"/>
                           </w:rPr>
                           <m:t>∂</m:t>
                         </m:r>
@@ -15629,7 +15417,6 @@
                             <m:ctrlPr>
                               <w:rPr>
                                 <w:rFonts w:ascii="Cambria Math" w:hAnsi="Cambria Math"/>
-                                <w:highlight w:val="yellow"/>
                               </w:rPr>
                             </m:ctrlPr>
                           </m:sSubPr>
@@ -15640,7 +15427,6 @@
                               </m:rPr>
                               <w:rPr>
                                 <w:rFonts w:ascii="Cambria Math" w:hAnsi="Cambria Math"/>
-                                <w:highlight w:val="yellow"/>
                               </w:rPr>
                               <m:t>E</m:t>
                             </m:r>
@@ -15652,7 +15438,6 @@
                               </m:rPr>
                               <w:rPr>
                                 <w:rFonts w:ascii="Cambria Math" w:hAnsi="Cambria Math"/>
-                                <w:highlight w:val="yellow"/>
                               </w:rPr>
                               <m:t>i</m:t>
                             </m:r>
@@ -15666,7 +15451,6 @@
                           <w:rPr>
                             <w:rFonts w:ascii="Cambria Math" w:hAnsi="Cambria Math"/>
                             <w:bCs/>
-                            <w:highlight w:val="yellow"/>
                           </w:rPr>
                         </m:ctrlPr>
                       </m:sSubPr>
@@ -15677,7 +15461,6 @@
                           </m:rPr>
                           <w:rPr>
                             <w:rFonts w:ascii="Cambria Math" w:hAnsi="Cambria Math"/>
-                            <w:highlight w:val="yellow"/>
                           </w:rPr>
                           <m:t>∆</m:t>
                         </m:r>
@@ -15689,7 +15472,6 @@
                               <w:rPr>
                                 <w:rFonts w:ascii="Cambria Math" w:hAnsi="Cambria Math"/>
                                 <w:bCs/>
-                                <w:highlight w:val="yellow"/>
                               </w:rPr>
                             </m:ctrlPr>
                           </m:sSubPr>
@@ -15700,7 +15482,6 @@
                               </m:rPr>
                               <w:rPr>
                                 <w:rFonts w:ascii="Cambria Math" w:hAnsi="Cambria Math"/>
-                                <w:highlight w:val="yellow"/>
                               </w:rPr>
                               <m:t>E</m:t>
                             </m:r>
@@ -15712,7 +15493,6 @@
                               </m:rPr>
                               <w:rPr>
                                 <w:rFonts w:ascii="Cambria Math" w:hAnsi="Cambria Math"/>
-                                <w:highlight w:val="yellow"/>
                               </w:rPr>
                               <m:t>i</m:t>
                             </m:r>
@@ -15730,7 +15510,6 @@
                   </m:rPr>
                   <w:rPr>
                     <w:rFonts w:ascii="Cambria Math" w:hAnsi="Cambria Math"/>
-                    <w:highlight w:val="yellow"/>
                   </w:rPr>
                   <m:t>2</m:t>
                 </m:r>
@@ -15742,7 +15521,6 @@
               </m:rPr>
               <w:rPr>
                 <w:rFonts w:ascii="Cambria Math" w:hAnsi="Cambria Math"/>
-                <w:highlight w:val="yellow"/>
               </w:rPr>
               <m:t>+</m:t>
             </m:r>
@@ -15752,7 +15530,6 @@
                   <w:rPr>
                     <w:rFonts w:ascii="Cambria Math" w:hAnsi="Cambria Math"/>
                     <w:bCs/>
-                    <w:highlight w:val="yellow"/>
                   </w:rPr>
                 </m:ctrlPr>
               </m:sSupPr>
@@ -15763,7 +15540,6 @@
                       <w:rPr>
                         <w:rFonts w:ascii="Cambria Math" w:hAnsi="Cambria Math"/>
                         <w:bCs/>
-                        <w:highlight w:val="yellow"/>
                       </w:rPr>
                     </m:ctrlPr>
                   </m:dPr>
@@ -15774,7 +15550,6 @@
                           <w:rPr>
                             <w:rFonts w:ascii="Cambria Math" w:hAnsi="Cambria Math"/>
                             <w:bCs/>
-                            <w:highlight w:val="yellow"/>
                           </w:rPr>
                         </m:ctrlPr>
                       </m:fPr>
@@ -15785,7 +15560,6 @@
                           </m:rPr>
                           <w:rPr>
                             <w:rFonts w:ascii="Cambria Math" w:hAnsi="Cambria Math"/>
-                            <w:highlight w:val="yellow"/>
                           </w:rPr>
                           <m:t>∂</m:t>
                         </m:r>
@@ -15795,7 +15569,6 @@
                               <w:rPr>
                                 <w:rFonts w:ascii="Cambria Math" w:hAnsi="Cambria Math"/>
                                 <w:bCs/>
-                                <w:highlight w:val="yellow"/>
                               </w:rPr>
                             </m:ctrlPr>
                           </m:funcPr>
@@ -15806,7 +15579,6 @@
                               </m:rPr>
                               <w:rPr>
                                 <w:rFonts w:ascii="Cambria Math" w:hAnsi="Cambria Math"/>
-                                <w:highlight w:val="yellow"/>
                               </w:rPr>
                               <m:t>ln</m:t>
                             </m:r>
@@ -15818,7 +15590,6 @@
                               </m:rPr>
                               <w:rPr>
                                 <w:rFonts w:ascii="Cambria Math" w:hAnsi="Cambria Math"/>
-                                <w:highlight w:val="yellow"/>
                               </w:rPr>
                               <m:t>E</m:t>
                             </m:r>
@@ -15832,7 +15603,6 @@
                           </m:rPr>
                           <w:rPr>
                             <w:rFonts w:ascii="Cambria Math" w:hAnsi="Cambria Math"/>
-                            <w:highlight w:val="yellow"/>
                           </w:rPr>
                           <m:t>∂d</m:t>
                         </m:r>
@@ -15844,7 +15614,6 @@
                           <w:rPr>
                             <w:rFonts w:ascii="Cambria Math" w:hAnsi="Cambria Math"/>
                             <w:bCs/>
-                            <w:highlight w:val="yellow"/>
                           </w:rPr>
                         </m:ctrlPr>
                       </m:sSubPr>
@@ -15855,7 +15624,6 @@
                           </m:rPr>
                           <w:rPr>
                             <w:rFonts w:ascii="Cambria Math" w:hAnsi="Cambria Math"/>
-                            <w:highlight w:val="yellow"/>
                           </w:rPr>
                           <m:t>∆</m:t>
                         </m:r>
@@ -15867,7 +15635,6 @@
                           </m:rPr>
                           <w:rPr>
                             <w:rFonts w:ascii="Cambria Math" w:hAnsi="Cambria Math"/>
-                            <w:highlight w:val="yellow"/>
                           </w:rPr>
                           <m:t>d</m:t>
                         </m:r>
@@ -15883,7 +15650,6 @@
                   </m:rPr>
                   <w:rPr>
                     <w:rFonts w:ascii="Cambria Math" w:hAnsi="Cambria Math"/>
-                    <w:highlight w:val="yellow"/>
                   </w:rPr>
                   <m:t>2</m:t>
                 </m:r>
@@ -15897,7 +15663,6 @@
           </m:rPr>
           <w:rPr>
             <w:rFonts w:ascii="Cambria Math" w:hAnsi="Cambria Math"/>
-            <w:highlight w:val="yellow"/>
           </w:rPr>
           <m:t>*100%=16,6%</m:t>
         </m:r>
@@ -15905,19 +15670,14 @@
       <w:r>
         <w:rPr>
           <w:bCs/>
-          <w:highlight w:val="yellow"/>
         </w:rPr>
         <w:t>;</w:t>
       </w:r>
       <w:r>
         <w:rPr>
           <w:bCs/>
-          <w:highlight w:val="yellow"/>
         </w:rPr>
         <w:t xml:space="preserve"> </w:t>
-      </w:r>
-      <w:r>
-        <w:t>проверить расчеты</w:t>
       </w:r>
     </w:p>
     <w:p>
@@ -15928,7 +15688,6 @@
         <w:spacing w:before="92"/>
         <w:rPr>
           <w:bCs/>
-          <w:highlight w:val="yellow"/>
         </w:rPr>
       </w:pPr>
       <m:oMath>
@@ -15938,7 +15697,6 @@
               <w:rPr>
                 <w:rFonts w:ascii="Cambria Math" w:hAnsi="Cambria Math"/>
                 <w:bCs/>
-                <w:highlight w:val="yellow"/>
               </w:rPr>
             </m:ctrlPr>
           </m:sSubPr>
@@ -15949,7 +15707,6 @@
               </m:rPr>
               <w:rPr>
                 <w:rFonts w:ascii="Cambria Math" w:hAnsi="Cambria Math"/>
-                <w:highlight w:val="yellow"/>
               </w:rPr>
               <m:t>∆</m:t>
             </m:r>
@@ -15961,7 +15718,6 @@
               </m:rPr>
               <w:rPr>
                 <w:rFonts w:ascii="Cambria Math" w:hAnsi="Cambria Math"/>
-                <w:highlight w:val="yellow"/>
               </w:rPr>
               <m:t>E</m:t>
             </m:r>
@@ -15973,7 +15729,6 @@
           </m:rPr>
           <w:rPr>
             <w:rFonts w:ascii="Cambria Math" w:hAnsi="Cambria Math"/>
-            <w:highlight w:val="yellow"/>
           </w:rPr>
           <m:t>=</m:t>
         </m:r>
@@ -15983,7 +15738,6 @@
               <w:rPr>
                 <w:rFonts w:ascii="Cambria Math" w:hAnsi="Cambria Math"/>
                 <w:bCs/>
-                <w:highlight w:val="yellow"/>
               </w:rPr>
             </m:ctrlPr>
           </m:fPr>
@@ -15994,7 +15748,6 @@
               </m:rPr>
               <w:rPr>
                 <w:rFonts w:ascii="Cambria Math" w:hAnsi="Cambria Math"/>
-                <w:highlight w:val="yellow"/>
                 <w:lang w:val="en-US"/>
               </w:rPr>
               <m:t>E</m:t>
@@ -16005,7 +15758,6 @@
               </m:rPr>
               <w:rPr>
                 <w:rFonts w:ascii="Cambria Math" w:hAnsi="Cambria Math"/>
-                <w:highlight w:val="yellow"/>
               </w:rPr>
               <m:t>*</m:t>
             </m:r>
@@ -16015,7 +15767,6 @@
                   <w:rPr>
                     <w:rFonts w:ascii="Cambria Math" w:hAnsi="Cambria Math"/>
                     <w:bCs/>
-                    <w:highlight w:val="yellow"/>
                   </w:rPr>
                 </m:ctrlPr>
               </m:sSubPr>
@@ -16026,7 +15777,6 @@
                   </m:rPr>
                   <w:rPr>
                     <w:rFonts w:ascii="Cambria Math" w:hAnsi="Cambria Math"/>
-                    <w:highlight w:val="yellow"/>
                   </w:rPr>
                   <m:t>ε</m:t>
                 </m:r>
@@ -16038,7 +15788,6 @@
                   </m:rPr>
                   <w:rPr>
                     <w:rFonts w:ascii="Cambria Math" w:hAnsi="Cambria Math"/>
-                    <w:highlight w:val="yellow"/>
                   </w:rPr>
                   <m:t>E</m:t>
                 </m:r>
@@ -16052,7 +15801,6 @@
               </m:rPr>
               <w:rPr>
                 <w:rFonts w:ascii="Cambria Math" w:hAnsi="Cambria Math"/>
-                <w:highlight w:val="yellow"/>
               </w:rPr>
               <m:t>100%</m:t>
             </m:r>
@@ -16064,7 +15812,6 @@
           </m:rPr>
           <w:rPr>
             <w:rFonts w:ascii="Cambria Math" w:hAnsi="Cambria Math"/>
-            <w:highlight w:val="yellow"/>
           </w:rPr>
           <m:t>=12028</m:t>
         </m:r>
@@ -16072,19 +15819,14 @@
       <w:r>
         <w:rPr>
           <w:bCs/>
-          <w:highlight w:val="yellow"/>
         </w:rPr>
         <w:t xml:space="preserve"> В/м</w:t>
       </w:r>
       <w:r>
         <w:rPr>
           <w:bCs/>
-          <w:highlight w:val="yellow"/>
         </w:rPr>
         <w:t xml:space="preserve"> </w:t>
-      </w:r>
-      <w:r>
-        <w:t>проверить расчеты</w:t>
       </w:r>
     </w:p>
     <w:p>
@@ -16095,7 +15837,6 @@
         <w:spacing w:before="92"/>
         <w:rPr>
           <w:bCs/>
-          <w:highlight w:val="yellow"/>
         </w:rPr>
       </w:pPr>
       <m:oMath>
@@ -16105,7 +15846,6 @@
               <w:rPr>
                 <w:rFonts w:ascii="Cambria Math" w:hAnsi="Cambria Math"/>
                 <w:bCs/>
-                <w:highlight w:val="yellow"/>
               </w:rPr>
             </m:ctrlPr>
           </m:sSubPr>
@@ -16116,7 +15856,6 @@
               </m:rPr>
               <w:rPr>
                 <w:rFonts w:ascii="Cambria Math" w:hAnsi="Cambria Math"/>
-                <w:highlight w:val="yellow"/>
               </w:rPr>
               <m:t>ε</m:t>
             </m:r>
@@ -16128,7 +15867,6 @@
               </m:rPr>
               <w:rPr>
                 <w:rFonts w:ascii="Cambria Math" w:hAnsi="Cambria Math"/>
-                <w:highlight w:val="yellow"/>
               </w:rPr>
               <m:t>D</m:t>
             </m:r>
@@ -16140,7 +15878,6 @@
           </m:rPr>
           <w:rPr>
             <w:rFonts w:ascii="Cambria Math" w:hAnsi="Cambria Math"/>
-            <w:highlight w:val="yellow"/>
           </w:rPr>
           <m:t>=</m:t>
         </m:r>
@@ -16151,7 +15888,6 @@
               <w:rPr>
                 <w:rFonts w:ascii="Cambria Math" w:hAnsi="Cambria Math"/>
                 <w:bCs/>
-                <w:highlight w:val="yellow"/>
               </w:rPr>
             </m:ctrlPr>
           </m:radPr>
@@ -16163,7 +15899,6 @@
                   <w:rPr>
                     <w:rFonts w:ascii="Cambria Math" w:hAnsi="Cambria Math"/>
                     <w:bCs/>
-                    <w:highlight w:val="yellow"/>
                   </w:rPr>
                 </m:ctrlPr>
               </m:sSupPr>
@@ -16174,7 +15909,6 @@
                       <w:rPr>
                         <w:rFonts w:ascii="Cambria Math" w:hAnsi="Cambria Math"/>
                         <w:bCs/>
-                        <w:highlight w:val="yellow"/>
                       </w:rPr>
                     </m:ctrlPr>
                   </m:dPr>
@@ -16185,7 +15919,6 @@
                           <w:rPr>
                             <w:rFonts w:ascii="Cambria Math" w:hAnsi="Cambria Math"/>
                             <w:bCs/>
-                            <w:highlight w:val="yellow"/>
                           </w:rPr>
                         </m:ctrlPr>
                       </m:fPr>
@@ -16196,7 +15929,6 @@
                           </m:rPr>
                           <w:rPr>
                             <w:rFonts w:ascii="Cambria Math" w:hAnsi="Cambria Math"/>
-                            <w:highlight w:val="yellow"/>
                           </w:rPr>
                           <m:t>∂</m:t>
                         </m:r>
@@ -16206,7 +15938,6 @@
                               <w:rPr>
                                 <w:rFonts w:ascii="Cambria Math" w:hAnsi="Cambria Math"/>
                                 <w:bCs/>
-                                <w:highlight w:val="yellow"/>
                               </w:rPr>
                             </m:ctrlPr>
                           </m:funcPr>
@@ -16217,7 +15948,6 @@
                               </m:rPr>
                               <w:rPr>
                                 <w:rFonts w:ascii="Cambria Math" w:hAnsi="Cambria Math"/>
-                                <w:highlight w:val="yellow"/>
                               </w:rPr>
                               <m:t>ln</m:t>
                             </m:r>
@@ -16229,7 +15959,6 @@
                               </m:rPr>
                               <w:rPr>
                                 <w:rFonts w:ascii="Cambria Math" w:hAnsi="Cambria Math"/>
-                                <w:highlight w:val="yellow"/>
                               </w:rPr>
                               <m:t>D</m:t>
                             </m:r>
@@ -16243,7 +15972,6 @@
                           </m:rPr>
                           <w:rPr>
                             <w:rFonts w:ascii="Cambria Math" w:hAnsi="Cambria Math"/>
-                            <w:highlight w:val="yellow"/>
                           </w:rPr>
                           <m:t>∂</m:t>
                         </m:r>
@@ -16252,7 +15980,6 @@
                             <m:ctrlPr>
                               <w:rPr>
                                 <w:rFonts w:ascii="Cambria Math" w:hAnsi="Cambria Math"/>
-                                <w:highlight w:val="yellow"/>
                               </w:rPr>
                             </m:ctrlPr>
                           </m:sSubPr>
@@ -16263,7 +15990,6 @@
                               </m:rPr>
                               <w:rPr>
                                 <w:rFonts w:ascii="Cambria Math" w:hAnsi="Cambria Math"/>
-                                <w:highlight w:val="yellow"/>
                               </w:rPr>
                               <m:t>C</m:t>
                             </m:r>
@@ -16275,7 +16001,6 @@
                               </m:rPr>
                               <w:rPr>
                                 <w:rFonts w:ascii="Cambria Math" w:hAnsi="Cambria Math"/>
-                                <w:highlight w:val="yellow"/>
                               </w:rPr>
                               <m:t>1</m:t>
                             </m:r>
@@ -16289,7 +16014,6 @@
                           <w:rPr>
                             <w:rFonts w:ascii="Cambria Math" w:hAnsi="Cambria Math"/>
                             <w:bCs/>
-                            <w:highlight w:val="yellow"/>
                           </w:rPr>
                         </m:ctrlPr>
                       </m:sSubPr>
@@ -16300,7 +16024,6 @@
                           </m:rPr>
                           <w:rPr>
                             <w:rFonts w:ascii="Cambria Math" w:hAnsi="Cambria Math"/>
-                            <w:highlight w:val="yellow"/>
                           </w:rPr>
                           <m:t>∆</m:t>
                         </m:r>
@@ -16312,7 +16035,6 @@
                               <w:rPr>
                                 <w:rFonts w:ascii="Cambria Math" w:hAnsi="Cambria Math"/>
                                 <w:bCs/>
-                                <w:highlight w:val="yellow"/>
                               </w:rPr>
                             </m:ctrlPr>
                           </m:sSubPr>
@@ -16323,7 +16045,6 @@
                               </m:rPr>
                               <w:rPr>
                                 <w:rFonts w:ascii="Cambria Math" w:hAnsi="Cambria Math"/>
-                                <w:highlight w:val="yellow"/>
                               </w:rPr>
                               <m:t>C</m:t>
                             </m:r>
@@ -16335,7 +16056,6 @@
                               </m:rPr>
                               <w:rPr>
                                 <w:rFonts w:ascii="Cambria Math" w:hAnsi="Cambria Math"/>
-                                <w:highlight w:val="yellow"/>
                               </w:rPr>
                               <m:t>1</m:t>
                             </m:r>
@@ -16353,7 +16073,6 @@
                   </m:rPr>
                   <w:rPr>
                     <w:rFonts w:ascii="Cambria Math" w:hAnsi="Cambria Math"/>
-                    <w:highlight w:val="yellow"/>
                   </w:rPr>
                   <m:t>2</m:t>
                 </m:r>
@@ -16365,7 +16084,6 @@
               </m:rPr>
               <w:rPr>
                 <w:rFonts w:ascii="Cambria Math" w:hAnsi="Cambria Math"/>
-                <w:highlight w:val="yellow"/>
               </w:rPr>
               <m:t>+</m:t>
             </m:r>
@@ -16375,7 +16093,6 @@
                   <w:rPr>
                     <w:rFonts w:ascii="Cambria Math" w:hAnsi="Cambria Math"/>
                     <w:bCs/>
-                    <w:highlight w:val="yellow"/>
                   </w:rPr>
                 </m:ctrlPr>
               </m:sSupPr>
@@ -16386,7 +16103,6 @@
                       <w:rPr>
                         <w:rFonts w:ascii="Cambria Math" w:hAnsi="Cambria Math"/>
                         <w:bCs/>
-                        <w:highlight w:val="yellow"/>
                       </w:rPr>
                     </m:ctrlPr>
                   </m:dPr>
@@ -16397,7 +16113,6 @@
                           <w:rPr>
                             <w:rFonts w:ascii="Cambria Math" w:hAnsi="Cambria Math"/>
                             <w:bCs/>
-                            <w:highlight w:val="yellow"/>
                           </w:rPr>
                         </m:ctrlPr>
                       </m:fPr>
@@ -16408,7 +16123,6 @@
                           </m:rPr>
                           <w:rPr>
                             <w:rFonts w:ascii="Cambria Math" w:hAnsi="Cambria Math"/>
-                            <w:highlight w:val="yellow"/>
                           </w:rPr>
                           <m:t>∂</m:t>
                         </m:r>
@@ -16418,7 +16132,6 @@
                               <w:rPr>
                                 <w:rFonts w:ascii="Cambria Math" w:hAnsi="Cambria Math"/>
                                 <w:bCs/>
-                                <w:highlight w:val="yellow"/>
                               </w:rPr>
                             </m:ctrlPr>
                           </m:funcPr>
@@ -16429,7 +16142,6 @@
                               </m:rPr>
                               <w:rPr>
                                 <w:rFonts w:ascii="Cambria Math" w:hAnsi="Cambria Math"/>
-                                <w:highlight w:val="yellow"/>
                               </w:rPr>
                               <m:t>ln</m:t>
                             </m:r>
@@ -16441,7 +16153,6 @@
                               </m:rPr>
                               <w:rPr>
                                 <w:rFonts w:ascii="Cambria Math" w:hAnsi="Cambria Math"/>
-                                <w:highlight w:val="yellow"/>
                               </w:rPr>
                               <m:t>D</m:t>
                             </m:r>
@@ -16455,7 +16166,6 @@
                           </m:rPr>
                           <w:rPr>
                             <w:rFonts w:ascii="Cambria Math" w:hAnsi="Cambria Math"/>
-                            <w:highlight w:val="yellow"/>
                           </w:rPr>
                           <m:t>∂S</m:t>
                         </m:r>
@@ -16467,7 +16177,6 @@
                           <w:rPr>
                             <w:rFonts w:ascii="Cambria Math" w:hAnsi="Cambria Math"/>
                             <w:bCs/>
-                            <w:highlight w:val="yellow"/>
                           </w:rPr>
                         </m:ctrlPr>
                       </m:sSubPr>
@@ -16478,7 +16187,6 @@
                           </m:rPr>
                           <w:rPr>
                             <w:rFonts w:ascii="Cambria Math" w:hAnsi="Cambria Math"/>
-                            <w:highlight w:val="yellow"/>
                           </w:rPr>
                           <m:t>∆</m:t>
                         </m:r>
@@ -16490,7 +16198,6 @@
                           </m:rPr>
                           <w:rPr>
                             <w:rFonts w:ascii="Cambria Math" w:hAnsi="Cambria Math"/>
-                            <w:highlight w:val="yellow"/>
                           </w:rPr>
                           <m:t>S</m:t>
                         </m:r>
@@ -16506,7 +16213,6 @@
                   </m:rPr>
                   <w:rPr>
                     <w:rFonts w:ascii="Cambria Math" w:hAnsi="Cambria Math"/>
-                    <w:highlight w:val="yellow"/>
                   </w:rPr>
                   <m:t>2</m:t>
                 </m:r>
@@ -16518,7 +16224,6 @@
               </m:rPr>
               <w:rPr>
                 <w:rFonts w:ascii="Cambria Math" w:hAnsi="Cambria Math"/>
-                <w:highlight w:val="yellow"/>
               </w:rPr>
               <m:t>+</m:t>
             </m:r>
@@ -16528,7 +16233,6 @@
                   <w:rPr>
                     <w:rFonts w:ascii="Cambria Math" w:hAnsi="Cambria Math"/>
                     <w:bCs/>
-                    <w:highlight w:val="yellow"/>
                   </w:rPr>
                 </m:ctrlPr>
               </m:sSupPr>
@@ -16539,7 +16243,6 @@
                       <w:rPr>
                         <w:rFonts w:ascii="Cambria Math" w:hAnsi="Cambria Math"/>
                         <w:bCs/>
-                        <w:highlight w:val="yellow"/>
                       </w:rPr>
                     </m:ctrlPr>
                   </m:dPr>
@@ -16550,7 +16253,6 @@
                           <w:rPr>
                             <w:rFonts w:ascii="Cambria Math" w:hAnsi="Cambria Math"/>
                             <w:bCs/>
-                            <w:highlight w:val="yellow"/>
                           </w:rPr>
                         </m:ctrlPr>
                       </m:fPr>
@@ -16561,7 +16263,6 @@
                           </m:rPr>
                           <w:rPr>
                             <w:rFonts w:ascii="Cambria Math" w:hAnsi="Cambria Math"/>
-                            <w:highlight w:val="yellow"/>
                           </w:rPr>
                           <m:t>∂</m:t>
                         </m:r>
@@ -16571,7 +16272,6 @@
                               <w:rPr>
                                 <w:rFonts w:ascii="Cambria Math" w:hAnsi="Cambria Math"/>
                                 <w:bCs/>
-                                <w:highlight w:val="yellow"/>
                               </w:rPr>
                             </m:ctrlPr>
                           </m:funcPr>
@@ -16582,7 +16282,6 @@
                               </m:rPr>
                               <w:rPr>
                                 <w:rFonts w:ascii="Cambria Math" w:hAnsi="Cambria Math"/>
-                                <w:highlight w:val="yellow"/>
                               </w:rPr>
                               <m:t>ln</m:t>
                             </m:r>
@@ -16594,7 +16293,6 @@
                               </m:rPr>
                               <w:rPr>
                                 <w:rFonts w:ascii="Cambria Math" w:hAnsi="Cambria Math"/>
-                                <w:highlight w:val="yellow"/>
                               </w:rPr>
                               <m:t>D</m:t>
                             </m:r>
@@ -16608,7 +16306,6 @@
                           </m:rPr>
                           <w:rPr>
                             <w:rFonts w:ascii="Cambria Math" w:hAnsi="Cambria Math"/>
-                            <w:highlight w:val="yellow"/>
                           </w:rPr>
                           <m:t>∂</m:t>
                         </m:r>
@@ -16617,7 +16314,6 @@
                             <m:ctrlPr>
                               <w:rPr>
                                 <w:rFonts w:ascii="Cambria Math" w:hAnsi="Cambria Math"/>
-                                <w:highlight w:val="yellow"/>
                               </w:rPr>
                             </m:ctrlPr>
                           </m:sSubPr>
@@ -16628,7 +16324,6 @@
                               </m:rPr>
                               <w:rPr>
                                 <w:rFonts w:ascii="Cambria Math" w:hAnsi="Cambria Math"/>
-                                <w:highlight w:val="yellow"/>
                               </w:rPr>
                               <m:t>D</m:t>
                             </m:r>
@@ -16640,7 +16335,6 @@
                               </m:rPr>
                               <w:rPr>
                                 <w:rFonts w:ascii="Cambria Math" w:hAnsi="Cambria Math"/>
-                                <w:highlight w:val="yellow"/>
                               </w:rPr>
                               <m:t>i</m:t>
                             </m:r>
@@ -16654,7 +16348,6 @@
                           <w:rPr>
                             <w:rFonts w:ascii="Cambria Math" w:hAnsi="Cambria Math"/>
                             <w:bCs/>
-                            <w:highlight w:val="yellow"/>
                           </w:rPr>
                         </m:ctrlPr>
                       </m:sSubPr>
@@ -16665,7 +16358,6 @@
                           </m:rPr>
                           <w:rPr>
                             <w:rFonts w:ascii="Cambria Math" w:hAnsi="Cambria Math"/>
-                            <w:highlight w:val="yellow"/>
                           </w:rPr>
                           <m:t>∆</m:t>
                         </m:r>
@@ -16677,7 +16369,6 @@
                               <w:rPr>
                                 <w:rFonts w:ascii="Cambria Math" w:hAnsi="Cambria Math"/>
                                 <w:bCs/>
-                                <w:highlight w:val="yellow"/>
                               </w:rPr>
                             </m:ctrlPr>
                           </m:sSubPr>
@@ -16688,7 +16379,6 @@
                               </m:rPr>
                               <w:rPr>
                                 <w:rFonts w:ascii="Cambria Math" w:hAnsi="Cambria Math"/>
-                                <w:highlight w:val="yellow"/>
                               </w:rPr>
                               <m:t>D</m:t>
                             </m:r>
@@ -16700,7 +16390,6 @@
                               </m:rPr>
                               <w:rPr>
                                 <w:rFonts w:ascii="Cambria Math" w:hAnsi="Cambria Math"/>
-                                <w:highlight w:val="yellow"/>
                               </w:rPr>
                               <m:t>i</m:t>
                             </m:r>
@@ -16718,7 +16407,6 @@
                   </m:rPr>
                   <w:rPr>
                     <w:rFonts w:ascii="Cambria Math" w:hAnsi="Cambria Math"/>
-                    <w:highlight w:val="yellow"/>
                   </w:rPr>
                   <m:t>2</m:t>
                 </m:r>
@@ -16732,23 +16420,16 @@
           </m:rPr>
           <w:rPr>
             <w:rFonts w:ascii="Cambria Math" w:hAnsi="Cambria Math"/>
-            <w:highlight w:val="yellow"/>
           </w:rPr>
           <m:t>*100%=15,2%</m:t>
         </m:r>
       </m:oMath>
       <w:proofErr w:type="gramStart"/>
       <w:r>
-        <w:rPr>
-          <w:highlight w:val="yellow"/>
-        </w:rPr>
         <w:t xml:space="preserve">;   </w:t>
       </w:r>
       <w:proofErr w:type="gramEnd"/>
       <w:r>
-        <w:rPr>
-          <w:highlight w:val="yellow"/>
-        </w:rPr>
         <w:t xml:space="preserve"> </w:t>
       </w:r>
       <m:oMath>
@@ -16758,7 +16439,6 @@
               <w:rPr>
                 <w:rFonts w:ascii="Cambria Math" w:hAnsi="Cambria Math"/>
                 <w:bCs/>
-                <w:highlight w:val="yellow"/>
               </w:rPr>
             </m:ctrlPr>
           </m:sSubPr>
@@ -16769,7 +16449,6 @@
               </m:rPr>
               <w:rPr>
                 <w:rFonts w:ascii="Cambria Math" w:hAnsi="Cambria Math"/>
-                <w:highlight w:val="yellow"/>
               </w:rPr>
               <m:t>∆</m:t>
             </m:r>
@@ -16781,7 +16460,6 @@
               </m:rPr>
               <w:rPr>
                 <w:rFonts w:ascii="Cambria Math" w:hAnsi="Cambria Math"/>
-                <w:highlight w:val="yellow"/>
               </w:rPr>
               <m:t>D</m:t>
             </m:r>
@@ -16793,7 +16471,6 @@
           </m:rPr>
           <w:rPr>
             <w:rFonts w:ascii="Cambria Math" w:hAnsi="Cambria Math"/>
-            <w:highlight w:val="yellow"/>
           </w:rPr>
           <m:t>=</m:t>
         </m:r>
@@ -16803,7 +16480,6 @@
               <w:rPr>
                 <w:rFonts w:ascii="Cambria Math" w:hAnsi="Cambria Math"/>
                 <w:bCs/>
-                <w:highlight w:val="yellow"/>
               </w:rPr>
             </m:ctrlPr>
           </m:fPr>
@@ -16814,7 +16490,6 @@
               </m:rPr>
               <w:rPr>
                 <w:rFonts w:ascii="Cambria Math" w:hAnsi="Cambria Math"/>
-                <w:highlight w:val="yellow"/>
               </w:rPr>
               <m:t>D*</m:t>
             </m:r>
@@ -16824,7 +16499,6 @@
                   <w:rPr>
                     <w:rFonts w:ascii="Cambria Math" w:hAnsi="Cambria Math"/>
                     <w:bCs/>
-                    <w:highlight w:val="yellow"/>
                   </w:rPr>
                 </m:ctrlPr>
               </m:sSubPr>
@@ -16835,7 +16509,6 @@
                   </m:rPr>
                   <w:rPr>
                     <w:rFonts w:ascii="Cambria Math" w:hAnsi="Cambria Math"/>
-                    <w:highlight w:val="yellow"/>
                   </w:rPr>
                   <m:t>ε</m:t>
                 </m:r>
@@ -16847,7 +16520,6 @@
                   </m:rPr>
                   <w:rPr>
                     <w:rFonts w:ascii="Cambria Math" w:hAnsi="Cambria Math"/>
-                    <w:highlight w:val="yellow"/>
                   </w:rPr>
                   <m:t>D</m:t>
                 </m:r>
@@ -16861,7 +16533,6 @@
               </m:rPr>
               <w:rPr>
                 <w:rFonts w:ascii="Cambria Math" w:hAnsi="Cambria Math"/>
-                <w:highlight w:val="yellow"/>
               </w:rPr>
               <m:t>100%</m:t>
             </m:r>
@@ -16873,7 +16544,6 @@
           </m:rPr>
           <w:rPr>
             <w:rFonts w:ascii="Cambria Math" w:hAnsi="Cambria Math"/>
-            <w:highlight w:val="yellow"/>
           </w:rPr>
           <m:t>=5*</m:t>
         </m:r>
@@ -16882,7 +16552,6 @@
             <m:ctrlPr>
               <w:rPr>
                 <w:rFonts w:ascii="Cambria Math" w:hAnsi="Cambria Math"/>
-                <w:highlight w:val="yellow"/>
               </w:rPr>
             </m:ctrlPr>
           </m:sSupPr>
@@ -16893,7 +16562,6 @@
               </m:rPr>
               <w:rPr>
                 <w:rFonts w:ascii="Cambria Math" w:hAnsi="Cambria Math"/>
-                <w:highlight w:val="yellow"/>
               </w:rPr>
               <m:t>10</m:t>
             </m:r>
@@ -16905,7 +16573,6 @@
               </m:rPr>
               <w:rPr>
                 <w:rFonts w:ascii="Cambria Math" w:hAnsi="Cambria Math"/>
-                <w:highlight w:val="yellow"/>
               </w:rPr>
               <m:t>-4</m:t>
             </m:r>
@@ -16915,28 +16582,20 @@
       <w:r>
         <w:rPr>
           <w:bCs/>
-          <w:highlight w:val="yellow"/>
         </w:rPr>
         <w:t xml:space="preserve"> </w:t>
       </w:r>
       <w:r>
+        <w:t>Кл/м</w:t>
+      </w:r>
+      <w:r>
         <w:rPr>
-          <w:highlight w:val="yellow"/>
-        </w:rPr>
-        <w:t>Кл/м</w:t>
-      </w:r>
-      <w:r>
-        <w:rPr>
-          <w:highlight w:val="yellow"/>
           <w:vertAlign w:val="superscript"/>
         </w:rPr>
         <w:t>2</w:t>
       </w:r>
       <w:r>
         <w:t xml:space="preserve"> </w:t>
-      </w:r>
-      <w:r>
-        <w:t>проверить расчеты</w:t>
       </w:r>
     </w:p>
     <w:p>
@@ -16953,7 +16612,6 @@
               <w:rPr>
                 <w:rFonts w:ascii="Cambria Math" w:hAnsi="Cambria Math"/>
                 <w:bCs/>
-                <w:highlight w:val="yellow"/>
               </w:rPr>
             </m:ctrlPr>
           </m:sSubPr>
@@ -16964,7 +16622,6 @@
               </m:rPr>
               <w:rPr>
                 <w:rFonts w:ascii="Cambria Math" w:hAnsi="Cambria Math"/>
-                <w:highlight w:val="yellow"/>
               </w:rPr>
               <m:t>ε</m:t>
             </m:r>
@@ -16976,7 +16633,6 @@
               </m:rPr>
               <w:rPr>
                 <w:rFonts w:ascii="Cambria Math" w:hAnsi="Cambria Math"/>
-                <w:highlight w:val="yellow"/>
               </w:rPr>
               <m:t>ε</m:t>
             </m:r>
@@ -16988,7 +16644,6 @@
           </m:rPr>
           <w:rPr>
             <w:rFonts w:ascii="Cambria Math" w:hAnsi="Cambria Math"/>
-            <w:highlight w:val="yellow"/>
           </w:rPr>
           <m:t>=</m:t>
         </m:r>
@@ -16999,7 +16654,6 @@
               <w:rPr>
                 <w:rFonts w:ascii="Cambria Math" w:hAnsi="Cambria Math"/>
                 <w:bCs/>
-                <w:highlight w:val="yellow"/>
               </w:rPr>
             </m:ctrlPr>
           </m:radPr>
@@ -17011,7 +16665,6 @@
                   <w:rPr>
                     <w:rFonts w:ascii="Cambria Math" w:hAnsi="Cambria Math"/>
                     <w:bCs/>
-                    <w:highlight w:val="yellow"/>
                   </w:rPr>
                 </m:ctrlPr>
               </m:sSupPr>
@@ -17022,7 +16675,6 @@
                       <w:rPr>
                         <w:rFonts w:ascii="Cambria Math" w:hAnsi="Cambria Math"/>
                         <w:bCs/>
-                        <w:highlight w:val="yellow"/>
                       </w:rPr>
                     </m:ctrlPr>
                   </m:dPr>
@@ -17033,7 +16685,6 @@
                           <w:rPr>
                             <w:rFonts w:ascii="Cambria Math" w:hAnsi="Cambria Math"/>
                             <w:bCs/>
-                            <w:highlight w:val="yellow"/>
                           </w:rPr>
                         </m:ctrlPr>
                       </m:fPr>
@@ -17044,7 +16695,6 @@
                           </m:rPr>
                           <w:rPr>
                             <w:rFonts w:ascii="Cambria Math" w:hAnsi="Cambria Math"/>
-                            <w:highlight w:val="yellow"/>
                           </w:rPr>
                           <m:t>∂</m:t>
                         </m:r>
@@ -17054,7 +16704,6 @@
                               <w:rPr>
                                 <w:rFonts w:ascii="Cambria Math" w:hAnsi="Cambria Math"/>
                                 <w:bCs/>
-                                <w:highlight w:val="yellow"/>
                               </w:rPr>
                             </m:ctrlPr>
                           </m:funcPr>
@@ -17065,7 +16714,6 @@
                               </m:rPr>
                               <w:rPr>
                                 <w:rFonts w:ascii="Cambria Math" w:hAnsi="Cambria Math"/>
-                                <w:highlight w:val="yellow"/>
                               </w:rPr>
                               <m:t>ln</m:t>
                             </m:r>
@@ -17077,7 +16725,6 @@
                               </m:rPr>
                               <w:rPr>
                                 <w:rFonts w:ascii="Cambria Math" w:hAnsi="Cambria Math"/>
-                                <w:highlight w:val="yellow"/>
                               </w:rPr>
                               <m:t>ε</m:t>
                             </m:r>
@@ -17091,7 +16738,6 @@
                           </m:rPr>
                           <w:rPr>
                             <w:rFonts w:ascii="Cambria Math" w:hAnsi="Cambria Math"/>
-                            <w:highlight w:val="yellow"/>
                           </w:rPr>
                           <m:t>∂D</m:t>
                         </m:r>
@@ -17103,7 +16749,6 @@
                           <w:rPr>
                             <w:rFonts w:ascii="Cambria Math" w:hAnsi="Cambria Math"/>
                             <w:bCs/>
-                            <w:highlight w:val="yellow"/>
                           </w:rPr>
                         </m:ctrlPr>
                       </m:sSubPr>
@@ -17114,7 +16759,6 @@
                           </m:rPr>
                           <w:rPr>
                             <w:rFonts w:ascii="Cambria Math" w:hAnsi="Cambria Math"/>
-                            <w:highlight w:val="yellow"/>
                           </w:rPr>
                           <m:t>∆</m:t>
                         </m:r>
@@ -17126,7 +16770,6 @@
                           </m:rPr>
                           <w:rPr>
                             <w:rFonts w:ascii="Cambria Math" w:hAnsi="Cambria Math"/>
-                            <w:highlight w:val="yellow"/>
                           </w:rPr>
                           <m:t>D</m:t>
                         </m:r>
@@ -17142,7 +16785,6 @@
                   </m:rPr>
                   <w:rPr>
                     <w:rFonts w:ascii="Cambria Math" w:hAnsi="Cambria Math"/>
-                    <w:highlight w:val="yellow"/>
                   </w:rPr>
                   <m:t>2</m:t>
                 </m:r>
@@ -17154,7 +16796,6 @@
               </m:rPr>
               <w:rPr>
                 <w:rFonts w:ascii="Cambria Math" w:hAnsi="Cambria Math"/>
-                <w:highlight w:val="yellow"/>
               </w:rPr>
               <m:t>+</m:t>
             </m:r>
@@ -17164,7 +16805,6 @@
                   <w:rPr>
                     <w:rFonts w:ascii="Cambria Math" w:hAnsi="Cambria Math"/>
                     <w:bCs/>
-                    <w:highlight w:val="yellow"/>
                   </w:rPr>
                 </m:ctrlPr>
               </m:sSupPr>
@@ -17175,7 +16815,6 @@
                       <w:rPr>
                         <w:rFonts w:ascii="Cambria Math" w:hAnsi="Cambria Math"/>
                         <w:bCs/>
-                        <w:highlight w:val="yellow"/>
                       </w:rPr>
                     </m:ctrlPr>
                   </m:dPr>
@@ -17186,7 +16825,6 @@
                           <w:rPr>
                             <w:rFonts w:ascii="Cambria Math" w:hAnsi="Cambria Math"/>
                             <w:bCs/>
-                            <w:highlight w:val="yellow"/>
                           </w:rPr>
                         </m:ctrlPr>
                       </m:fPr>
@@ -17197,7 +16835,6 @@
                           </m:rPr>
                           <w:rPr>
                             <w:rFonts w:ascii="Cambria Math" w:hAnsi="Cambria Math"/>
-                            <w:highlight w:val="yellow"/>
                           </w:rPr>
                           <m:t>∂</m:t>
                         </m:r>
@@ -17207,7 +16844,6 @@
                               <w:rPr>
                                 <w:rFonts w:ascii="Cambria Math" w:hAnsi="Cambria Math"/>
                                 <w:bCs/>
-                                <w:highlight w:val="yellow"/>
                               </w:rPr>
                             </m:ctrlPr>
                           </m:funcPr>
@@ -17218,7 +16854,6 @@
                               </m:rPr>
                               <w:rPr>
                                 <w:rFonts w:ascii="Cambria Math" w:hAnsi="Cambria Math"/>
-                                <w:highlight w:val="yellow"/>
                               </w:rPr>
                               <m:t>ln</m:t>
                             </m:r>
@@ -17230,7 +16865,6 @@
                               </m:rPr>
                               <w:rPr>
                                 <w:rFonts w:ascii="Cambria Math" w:hAnsi="Cambria Math"/>
-                                <w:highlight w:val="yellow"/>
                               </w:rPr>
                               <m:t>ε</m:t>
                             </m:r>
@@ -17244,7 +16878,6 @@
                           </m:rPr>
                           <w:rPr>
                             <w:rFonts w:ascii="Cambria Math" w:hAnsi="Cambria Math"/>
-                            <w:highlight w:val="yellow"/>
                           </w:rPr>
                           <m:t>∂E</m:t>
                         </m:r>
@@ -17256,7 +16889,6 @@
                           <w:rPr>
                             <w:rFonts w:ascii="Cambria Math" w:hAnsi="Cambria Math"/>
                             <w:bCs/>
-                            <w:highlight w:val="yellow"/>
                           </w:rPr>
                         </m:ctrlPr>
                       </m:sSubPr>
@@ -17267,7 +16899,6 @@
                           </m:rPr>
                           <w:rPr>
                             <w:rFonts w:ascii="Cambria Math" w:hAnsi="Cambria Math"/>
-                            <w:highlight w:val="yellow"/>
                           </w:rPr>
                           <m:t>∆</m:t>
                         </m:r>
@@ -17279,7 +16910,6 @@
                           </m:rPr>
                           <w:rPr>
                             <w:rFonts w:ascii="Cambria Math" w:hAnsi="Cambria Math"/>
-                            <w:highlight w:val="yellow"/>
                           </w:rPr>
                           <m:t>E</m:t>
                         </m:r>
@@ -17295,7 +16925,6 @@
                   </m:rPr>
                   <w:rPr>
                     <w:rFonts w:ascii="Cambria Math" w:hAnsi="Cambria Math"/>
-                    <w:highlight w:val="yellow"/>
                   </w:rPr>
                   <m:t>2</m:t>
                 </m:r>
@@ -17309,24 +16938,12 @@
           </m:rPr>
           <w:rPr>
             <w:rFonts w:ascii="Cambria Math" w:hAnsi="Cambria Math"/>
-            <w:highlight w:val="yellow"/>
           </w:rPr>
           <m:t>*100%=22,5%</m:t>
         </m:r>
       </m:oMath>
-      <w:proofErr w:type="gramStart"/>
-      <w:r>
-        <w:rPr>
-          <w:highlight w:val="yellow"/>
-        </w:rPr>
-        <w:t xml:space="preserve">;   </w:t>
-      </w:r>
-      <w:proofErr w:type="gramEnd"/>
-      <w:r>
-        <w:rPr>
-          <w:highlight w:val="yellow"/>
-        </w:rPr>
-        <w:t xml:space="preserve"> </w:t>
+      <w:r>
+        <w:t xml:space="preserve">;    </w:t>
       </w:r>
       <m:oMath>
         <m:sSub>
@@ -17335,7 +16952,6 @@
               <w:rPr>
                 <w:rFonts w:ascii="Cambria Math" w:hAnsi="Cambria Math"/>
                 <w:bCs/>
-                <w:highlight w:val="yellow"/>
               </w:rPr>
             </m:ctrlPr>
           </m:sSubPr>
@@ -17346,7 +16962,6 @@
               </m:rPr>
               <w:rPr>
                 <w:rFonts w:ascii="Cambria Math" w:hAnsi="Cambria Math"/>
-                <w:highlight w:val="yellow"/>
               </w:rPr>
               <m:t>∆</m:t>
             </m:r>
@@ -17358,7 +16973,6 @@
               </m:rPr>
               <w:rPr>
                 <w:rFonts w:ascii="Cambria Math" w:hAnsi="Cambria Math"/>
-                <w:highlight w:val="yellow"/>
               </w:rPr>
               <m:t>ε</m:t>
             </m:r>
@@ -17370,7 +16984,6 @@
           </m:rPr>
           <w:rPr>
             <w:rFonts w:ascii="Cambria Math" w:hAnsi="Cambria Math"/>
-            <w:highlight w:val="yellow"/>
           </w:rPr>
           <m:t>=</m:t>
         </m:r>
@@ -17380,7 +16993,6 @@
               <w:rPr>
                 <w:rFonts w:ascii="Cambria Math" w:hAnsi="Cambria Math"/>
                 <w:bCs/>
-                <w:highlight w:val="yellow"/>
               </w:rPr>
             </m:ctrlPr>
           </m:fPr>
@@ -17391,7 +17003,6 @@
               </m:rPr>
               <w:rPr>
                 <w:rFonts w:ascii="Cambria Math" w:hAnsi="Cambria Math"/>
-                <w:highlight w:val="yellow"/>
               </w:rPr>
               <m:t>ε*</m:t>
             </m:r>
@@ -17401,7 +17012,6 @@
                   <w:rPr>
                     <w:rFonts w:ascii="Cambria Math" w:hAnsi="Cambria Math"/>
                     <w:bCs/>
-                    <w:highlight w:val="yellow"/>
                   </w:rPr>
                 </m:ctrlPr>
               </m:sSubPr>
@@ -17412,7 +17022,6 @@
                   </m:rPr>
                   <w:rPr>
                     <w:rFonts w:ascii="Cambria Math" w:hAnsi="Cambria Math"/>
-                    <w:highlight w:val="yellow"/>
                   </w:rPr>
                   <m:t>ε</m:t>
                 </m:r>
@@ -17424,7 +17033,6 @@
                   </m:rPr>
                   <w:rPr>
                     <w:rFonts w:ascii="Cambria Math" w:hAnsi="Cambria Math"/>
-                    <w:highlight w:val="yellow"/>
                   </w:rPr>
                   <m:t>ε</m:t>
                 </m:r>
@@ -17438,7 +17046,6 @@
               </m:rPr>
               <w:rPr>
                 <w:rFonts w:ascii="Cambria Math" w:hAnsi="Cambria Math"/>
-                <w:highlight w:val="yellow"/>
               </w:rPr>
               <m:t>100%</m:t>
             </m:r>
@@ -17450,16 +17057,12 @@
           </m:rPr>
           <w:rPr>
             <w:rFonts w:ascii="Cambria Math" w:hAnsi="Cambria Math"/>
-            <w:highlight w:val="yellow"/>
           </w:rPr>
           <m:t>=1258</m:t>
         </m:r>
       </m:oMath>
       <w:r>
         <w:t xml:space="preserve"> </w:t>
-      </w:r>
-      <w:r>
-        <w:t>проверить расчеты</w:t>
       </w:r>
     </w:p>
     <w:p/>
@@ -18656,7 +18259,6 @@
               <w:rPr>
                 <w:rFonts w:ascii="Cambria Math" w:hAnsi="Cambria Math"/>
                 <w:bCs/>
-                <w:highlight w:val="yellow"/>
                 <w:lang w:val="en-US"/>
               </w:rPr>
             </m:ctrlPr>
@@ -18668,7 +18270,6 @@
               </m:rPr>
               <w:rPr>
                 <w:rFonts w:ascii="Cambria Math" w:hAnsi="Cambria Math"/>
-                <w:highlight w:val="yellow"/>
               </w:rPr>
               <m:t>tan</m:t>
             </m:r>
@@ -18680,7 +18281,6 @@
               </m:rPr>
               <w:rPr>
                 <w:rFonts w:ascii="Cambria Math" w:hAnsi="Cambria Math"/>
-                <w:highlight w:val="yellow"/>
                 <w:lang w:val="en-US"/>
               </w:rPr>
               <m:t>δ</m:t>
@@ -18693,26 +18293,15 @@
           </m:rPr>
           <w:rPr>
             <w:rFonts w:ascii="Cambria Math" w:hAnsi="Cambria Math"/>
-            <w:highlight w:val="yellow"/>
           </w:rPr>
           <m:t>=0,289±0,017</m:t>
         </m:r>
       </m:oMath>
-      <w:proofErr w:type="gramStart"/>
       <w:r>
         <w:rPr>
           <w:bCs/>
-          <w:highlight w:val="yellow"/>
         </w:rPr>
-        <w:t xml:space="preserve">,   </w:t>
-      </w:r>
-      <w:proofErr w:type="gramEnd"/>
-      <w:r>
-        <w:rPr>
-          <w:bCs/>
-          <w:highlight w:val="yellow"/>
-        </w:rPr>
-        <w:t xml:space="preserve"> </w:t>
+        <w:t xml:space="preserve">,    </w:t>
       </w:r>
       <m:oMath>
         <m:sSub>
@@ -18721,7 +18310,6 @@
               <w:rPr>
                 <w:rFonts w:ascii="Cambria Math" w:hAnsi="Cambria Math"/>
                 <w:bCs/>
-                <w:highlight w:val="yellow"/>
               </w:rPr>
             </m:ctrlPr>
           </m:sSubPr>
@@ -18732,7 +18320,6 @@
               </m:rPr>
               <w:rPr>
                 <w:rFonts w:ascii="Cambria Math" w:hAnsi="Cambria Math"/>
-                <w:highlight w:val="yellow"/>
               </w:rPr>
               <m:t>ε</m:t>
             </m:r>
@@ -18743,7 +18330,6 @@
                 <m:ctrlPr>
                   <w:rPr>
                     <w:rFonts w:ascii="Cambria Math" w:hAnsi="Cambria Math"/>
-                    <w:highlight w:val="yellow"/>
                     <w:lang w:val="en-US"/>
                   </w:rPr>
                 </m:ctrlPr>
@@ -18755,7 +18341,6 @@
                   </m:rPr>
                   <w:rPr>
                     <w:rFonts w:ascii="Cambria Math" w:hAnsi="Cambria Math"/>
-                    <w:highlight w:val="yellow"/>
                   </w:rPr>
                   <m:t>tan</m:t>
                 </m:r>
@@ -18767,7 +18352,6 @@
                   </m:rPr>
                   <w:rPr>
                     <w:rFonts w:ascii="Cambria Math" w:hAnsi="Cambria Math"/>
-                    <w:highlight w:val="yellow"/>
                     <w:lang w:val="en-US"/>
                   </w:rPr>
                   <m:t>δ</m:t>
@@ -18782,15 +18366,11 @@
           </m:rPr>
           <w:rPr>
             <w:rFonts w:ascii="Cambria Math" w:hAnsi="Cambria Math"/>
-            <w:highlight w:val="yellow"/>
           </w:rPr>
           <m:t>=5,8%</m:t>
         </m:r>
       </m:oMath>
       <w:r>
-        <w:rPr>
-          <w:highlight w:val="yellow"/>
-        </w:rPr>
         <w:t xml:space="preserve">,    </w:t>
       </w:r>
       <m:oMath>
@@ -18800,16 +18380,12 @@
           </m:rPr>
           <w:rPr>
             <w:rFonts w:ascii="Cambria Math" w:hAnsi="Cambria Math"/>
-            <w:highlight w:val="yellow"/>
           </w:rPr>
           <m:t>α=0,95</m:t>
         </m:r>
       </m:oMath>
       <w:r>
         <w:t xml:space="preserve"> </w:t>
-      </w:r>
-      <w:r>
-        <w:t>проверить расчеты</w:t>
       </w:r>
     </w:p>
     <w:p>
@@ -18823,6 +18399,7 @@
         </w:rPr>
       </w:pPr>
       <w:r>
+        <w:lastRenderedPageBreak/>
         <w:t xml:space="preserve">При </w:t>
       </w:r>
       <m:oMath>
@@ -18876,17 +18453,7 @@
           <w:rPr>
             <w:rFonts w:ascii="Cambria Math" w:hAnsi="Cambria Math"/>
           </w:rPr>
-          <m:t>±</m:t>
-        </m:r>
-        <m:r>
-          <m:rPr>
-            <m:sty m:val="p"/>
-          </m:rPr>
-          <w:rPr>
-            <w:rFonts w:ascii="Cambria Math" w:hAnsi="Cambria Math"/>
-            <w:highlight w:val="yellow"/>
-          </w:rPr>
-          <m:t>12028</m:t>
+          <m:t>±12028</m:t>
         </m:r>
       </m:oMath>
       <w:r>
@@ -18981,7 +18548,6 @@
           </m:rPr>
           <w:rPr>
             <w:rFonts w:ascii="Cambria Math" w:hAnsi="Cambria Math"/>
-            <w:highlight w:val="yellow"/>
           </w:rPr>
           <m:t>D=36*</m:t>
         </m:r>
@@ -18990,7 +18556,6 @@
             <m:ctrlPr>
               <w:rPr>
                 <w:rFonts w:ascii="Cambria Math" w:hAnsi="Cambria Math"/>
-                <w:highlight w:val="yellow"/>
               </w:rPr>
             </m:ctrlPr>
           </m:sSupPr>
@@ -19001,7 +18566,6 @@
               </m:rPr>
               <w:rPr>
                 <w:rFonts w:ascii="Cambria Math" w:hAnsi="Cambria Math"/>
-                <w:highlight w:val="yellow"/>
               </w:rPr>
               <m:t>10</m:t>
             </m:r>
@@ -19010,7 +18574,6 @@
             <m:r>
               <w:rPr>
                 <w:rFonts w:ascii="Cambria Math" w:hAnsi="Cambria Math"/>
-                <w:highlight w:val="yellow"/>
               </w:rPr>
               <m:t>-4</m:t>
             </m:r>
@@ -19019,7 +18582,6 @@
         <m:r>
           <w:rPr>
             <w:rFonts w:ascii="Cambria Math" w:hAnsi="Cambria Math"/>
-            <w:highlight w:val="yellow"/>
           </w:rPr>
           <m:t>±</m:t>
         </m:r>
@@ -19029,7 +18591,6 @@
           </m:rPr>
           <w:rPr>
             <w:rFonts w:ascii="Cambria Math" w:hAnsi="Cambria Math"/>
-            <w:highlight w:val="yellow"/>
           </w:rPr>
           <m:t>5*</m:t>
         </m:r>
@@ -19038,7 +18599,6 @@
             <m:ctrlPr>
               <w:rPr>
                 <w:rFonts w:ascii="Cambria Math" w:hAnsi="Cambria Math"/>
-                <w:highlight w:val="yellow"/>
               </w:rPr>
             </m:ctrlPr>
           </m:sSupPr>
@@ -19049,7 +18609,6 @@
               </m:rPr>
               <w:rPr>
                 <w:rFonts w:ascii="Cambria Math" w:hAnsi="Cambria Math"/>
-                <w:highlight w:val="yellow"/>
               </w:rPr>
               <m:t>10</m:t>
             </m:r>
@@ -19061,7 +18620,6 @@
               </m:rPr>
               <w:rPr>
                 <w:rFonts w:ascii="Cambria Math" w:hAnsi="Cambria Math"/>
-                <w:highlight w:val="yellow"/>
               </w:rPr>
               <m:t>-4</m:t>
             </m:r>
@@ -19071,20 +18629,15 @@
       <w:r>
         <w:rPr>
           <w:bCs/>
-          <w:highlight w:val="yellow"/>
         </w:rPr>
         <w:t xml:space="preserve"> </w:t>
       </w:r>
       <w:r>
+        <w:t>Кл/м</w:t>
+      </w:r>
+      <w:proofErr w:type="gramStart"/>
+      <w:r>
         <w:rPr>
-          <w:highlight w:val="yellow"/>
-        </w:rPr>
-        <w:t>Кл/м</w:t>
-      </w:r>
-      <w:proofErr w:type="gramStart"/>
-      <w:r>
-        <w:rPr>
-          <w:highlight w:val="yellow"/>
           <w:vertAlign w:val="superscript"/>
         </w:rPr>
         <w:t>2</w:t>
@@ -19092,7 +18645,6 @@
       <w:r>
         <w:rPr>
           <w:bCs/>
-          <w:highlight w:val="yellow"/>
         </w:rPr>
         <w:t xml:space="preserve">,   </w:t>
       </w:r>
@@ -19100,7 +18652,6 @@
       <w:r>
         <w:rPr>
           <w:bCs/>
-          <w:highlight w:val="yellow"/>
         </w:rPr>
         <w:t xml:space="preserve"> </w:t>
       </w:r>
@@ -19111,7 +18662,6 @@
               <w:rPr>
                 <w:rFonts w:ascii="Cambria Math" w:hAnsi="Cambria Math"/>
                 <w:bCs/>
-                <w:highlight w:val="yellow"/>
               </w:rPr>
             </m:ctrlPr>
           </m:sSubPr>
@@ -19122,7 +18672,6 @@
               </m:rPr>
               <w:rPr>
                 <w:rFonts w:ascii="Cambria Math" w:hAnsi="Cambria Math"/>
-                <w:highlight w:val="yellow"/>
               </w:rPr>
               <m:t>ε</m:t>
             </m:r>
@@ -19134,7 +18683,6 @@
               </m:rPr>
               <w:rPr>
                 <w:rFonts w:ascii="Cambria Math" w:hAnsi="Cambria Math"/>
-                <w:highlight w:val="yellow"/>
               </w:rPr>
               <m:t>D</m:t>
             </m:r>
@@ -19146,15 +18694,11 @@
           </m:rPr>
           <w:rPr>
             <w:rFonts w:ascii="Cambria Math" w:hAnsi="Cambria Math"/>
-            <w:highlight w:val="yellow"/>
           </w:rPr>
           <m:t>=15,2%</m:t>
         </m:r>
       </m:oMath>
       <w:r>
-        <w:rPr>
-          <w:highlight w:val="yellow"/>
-        </w:rPr>
         <w:t xml:space="preserve">,    </w:t>
       </w:r>
       <m:oMath>
@@ -19164,16 +18708,12 @@
           </m:rPr>
           <w:rPr>
             <w:rFonts w:ascii="Cambria Math" w:hAnsi="Cambria Math"/>
-            <w:highlight w:val="yellow"/>
           </w:rPr>
           <m:t>α=0,95</m:t>
         </m:r>
       </m:oMath>
       <w:r>
         <w:t xml:space="preserve"> </w:t>
-      </w:r>
-      <w:r>
-        <w:t>проверить расчеты</w:t>
       </w:r>
     </w:p>
     <w:p>
@@ -19229,7 +18769,6 @@
           </m:rPr>
           <w:rPr>
             <w:rFonts w:ascii="Cambria Math" w:hAnsi="Cambria Math"/>
-            <w:highlight w:val="yellow"/>
           </w:rPr>
           <m:t>1258</m:t>
         </m:r>
@@ -19612,26 +19151,6 @@
           <w:rFonts w:ascii="Times New Roman" w:hAnsi="Times New Roman" w:cs="Times New Roman"/>
         </w:rPr>
       </w:pPr>
-      <w:r>
-        <w:rPr>
-          <w:rFonts w:ascii="Times New Roman" w:hAnsi="Times New Roman" w:cs="Times New Roman"/>
-        </w:rPr>
-        <w:t xml:space="preserve">В целом бы пробежаться по отчету и таблице и проверить данные (например, </w:t>
-      </w:r>
-      <w:proofErr w:type="spellStart"/>
-      <w:r>
-        <w:rPr>
-          <w:rFonts w:ascii="Times New Roman" w:hAnsi="Times New Roman" w:cs="Times New Roman"/>
-        </w:rPr>
-        <w:t>првильно</w:t>
-      </w:r>
-      <w:proofErr w:type="spellEnd"/>
-      <w:r>
-        <w:rPr>
-          <w:rFonts w:ascii="Times New Roman" w:hAnsi="Times New Roman" w:cs="Times New Roman"/>
-        </w:rPr>
-        <w:t xml:space="preserve"> ли пересчитаны данные, или правильно ли перенесены они из таблиц</w:t>
-      </w:r>
     </w:p>
     <w:sectPr>
       <w:footerReference w:type="even" r:id="rId10"/>

</xml_diff>